<commit_message>
update pandas for data analysis！
</commit_message>
<xml_diff>
--- a/pandas for data analysis.docx
+++ b/pandas for data analysis.docx
@@ -10896,8 +10896,8 @@
         </w:rPr>
         <w:drawing>
           <wp:inline distT="0" distB="0" distL="0" distR="0" wp14:anchorId="0A237D75" wp14:editId="06F986D9">
-            <wp:extent cx="5274310" cy="3275965"/>
-            <wp:effectExtent l="0" t="0" r="2540" b="635"/>
+            <wp:extent cx="5029200" cy="3275965"/>
+            <wp:effectExtent l="0" t="0" r="0" b="635"/>
             <wp:docPr id="7" name="图片 7"/>
             <wp:cNvGraphicFramePr>
               <a:graphicFrameLocks xmlns:a="http://schemas.openxmlformats.org/drawingml/2006/main" noChangeAspect="1"/>
@@ -10918,7 +10918,7 @@
                   <pic:spPr>
                     <a:xfrm>
                       <a:off x="0" y="0"/>
-                      <a:ext cx="5274310" cy="3275965"/>
+                      <a:ext cx="5034415" cy="3279362"/>
                     </a:xfrm>
                     <a:prstGeom prst="rect">
                       <a:avLst/>
@@ -11859,8 +11859,8 @@
         </w:rPr>
         <w:drawing>
           <wp:inline distT="0" distB="0" distL="0" distR="0" wp14:anchorId="13DAE534" wp14:editId="790F39B5">
-            <wp:extent cx="5274310" cy="4547870"/>
-            <wp:effectExtent l="0" t="0" r="2540" b="5080"/>
+            <wp:extent cx="4701396" cy="4547870"/>
+            <wp:effectExtent l="0" t="0" r="4445" b="5080"/>
             <wp:docPr id="11" name="图片 11"/>
             <wp:cNvGraphicFramePr>
               <a:graphicFrameLocks xmlns:a="http://schemas.openxmlformats.org/drawingml/2006/main" noChangeAspect="1"/>
@@ -11881,7 +11881,7 @@
                   <pic:spPr>
                     <a:xfrm>
                       <a:off x="0" y="0"/>
-                      <a:ext cx="5274310" cy="4547870"/>
+                      <a:ext cx="4703910" cy="4550302"/>
                     </a:xfrm>
                     <a:prstGeom prst="rect">
                       <a:avLst/>
@@ -11922,6 +11922,13 @@
       <w:r>
         <w:t>和可视化</w:t>
       </w:r>
+    </w:p>
+    <w:p>
+      <w:pPr>
+        <w:rPr>
+          <w:rFonts w:hint="eastAsia"/>
+        </w:rPr>
+      </w:pPr>
     </w:p>
     <w:p>
       <w:pPr>
@@ -12576,14 +12583,16 @@
       <w:r>
         <w:tab/>
       </w:r>
-      <w:bookmarkStart w:id="2" w:name="_GoBack"/>
-      <w:bookmarkEnd w:id="2"/>
     </w:p>
     <w:p>
       <w:pPr>
         <w:ind w:left="420"/>
-      </w:pPr>
-      <w:r>
+        <w:rPr>
+          <w:rFonts w:hint="eastAsia"/>
+        </w:rPr>
+      </w:pPr>
+      <w:r>
+        <w:lastRenderedPageBreak/>
         <w:tab/>
       </w:r>
       <w:r>
@@ -12610,25 +12619,11 @@
     </w:p>
     <w:p>
       <w:pPr>
-        <w:ind w:left="420"/>
-      </w:pPr>
-    </w:p>
-    <w:p>
-      <w:pPr>
-        <w:ind w:left="420"/>
-      </w:pPr>
-    </w:p>
-    <w:p>
-      <w:pPr>
-        <w:ind w:left="420"/>
-      </w:pPr>
-    </w:p>
-    <w:p>
-      <w:pPr>
-        <w:ind w:left="420"/>
-      </w:pPr>
-    </w:p>
-    <w:p/>
+        <w:rPr>
+          <w:rFonts w:hint="eastAsia"/>
+        </w:rPr>
+      </w:pPr>
+    </w:p>
     <w:p>
       <w:pPr>
         <w:pStyle w:val="Heading1"/>
@@ -12649,6 +12644,1420 @@
     </w:p>
     <w:p>
       <w:pPr>
+        <w:ind w:left="420"/>
+      </w:pPr>
+      <w:r>
+        <w:rPr>
+          <w:rFonts w:hint="eastAsia"/>
+        </w:rPr>
+        <w:t>时间序列</w:t>
+      </w:r>
+      <w:r>
+        <w:t>数据</w:t>
+      </w:r>
+      <w:r>
+        <w:rPr>
+          <w:rFonts w:hint="eastAsia"/>
+        </w:rPr>
+        <w:t>主要</w:t>
+      </w:r>
+      <w:r>
+        <w:t>的应用场景：</w:t>
+      </w:r>
+    </w:p>
+    <w:p>
+      <w:pPr>
+        <w:pStyle w:val="ListParagraph"/>
+        <w:numPr>
+          <w:ilvl w:val="0"/>
+          <w:numId w:val="22"/>
+        </w:numPr>
+        <w:ind w:firstLineChars="0"/>
+      </w:pPr>
+      <w:r>
+        <w:t>时间戳</w:t>
+      </w:r>
+      <w:r>
+        <w:rPr>
+          <w:rFonts w:hint="eastAsia"/>
+        </w:rPr>
+        <w:t>(time</w:t>
+      </w:r>
+      <w:r>
+        <w:t>stamp</w:t>
+      </w:r>
+      <w:r>
+        <w:rPr>
+          <w:rFonts w:hint="eastAsia"/>
+        </w:rPr>
+        <w:t>)</w:t>
+      </w:r>
+      <w:r>
+        <w:t>，特定的</w:t>
+      </w:r>
+      <w:r>
+        <w:rPr>
+          <w:rFonts w:hint="eastAsia"/>
+        </w:rPr>
+        <w:t>时刻</w:t>
+      </w:r>
+      <w:r>
+        <w:t>。</w:t>
+      </w:r>
+    </w:p>
+    <w:p>
+      <w:pPr>
+        <w:pStyle w:val="ListParagraph"/>
+        <w:numPr>
+          <w:ilvl w:val="0"/>
+          <w:numId w:val="22"/>
+        </w:numPr>
+        <w:ind w:firstLineChars="0"/>
+      </w:pPr>
+      <w:r>
+        <w:rPr>
+          <w:rFonts w:hint="eastAsia"/>
+        </w:rPr>
+        <w:t>固定</w:t>
+      </w:r>
+      <w:r>
+        <w:t>时期（</w:t>
+      </w:r>
+      <w:r>
+        <w:t>period</w:t>
+      </w:r>
+      <w:r>
+        <w:t>），如</w:t>
+      </w:r>
+      <w:r>
+        <w:rPr>
+          <w:rFonts w:hint="eastAsia"/>
+        </w:rPr>
+        <w:t>2007</w:t>
+      </w:r>
+      <w:r>
+        <w:rPr>
+          <w:rFonts w:hint="eastAsia"/>
+        </w:rPr>
+        <w:t>年</w:t>
+      </w:r>
+      <w:r>
+        <w:rPr>
+          <w:rFonts w:hint="eastAsia"/>
+        </w:rPr>
+        <w:t>1</w:t>
+      </w:r>
+      <w:r>
+        <w:rPr>
+          <w:rFonts w:hint="eastAsia"/>
+        </w:rPr>
+        <w:t>月</w:t>
+      </w:r>
+      <w:r>
+        <w:t>或</w:t>
+      </w:r>
+      <w:r>
+        <w:rPr>
+          <w:rFonts w:hint="eastAsia"/>
+        </w:rPr>
+        <w:t>2010</w:t>
+      </w:r>
+      <w:r>
+        <w:rPr>
+          <w:rFonts w:hint="eastAsia"/>
+        </w:rPr>
+        <w:t>年</w:t>
+      </w:r>
+      <w:r>
+        <w:t>全年</w:t>
+      </w:r>
+    </w:p>
+    <w:p>
+      <w:pPr>
+        <w:pStyle w:val="ListParagraph"/>
+        <w:numPr>
+          <w:ilvl w:val="0"/>
+          <w:numId w:val="22"/>
+        </w:numPr>
+        <w:ind w:firstLineChars="0"/>
+      </w:pPr>
+      <w:r>
+        <w:rPr>
+          <w:rFonts w:hint="eastAsia"/>
+        </w:rPr>
+        <w:t>时间</w:t>
+      </w:r>
+      <w:r>
+        <w:t>间隔（</w:t>
+      </w:r>
+      <w:r>
+        <w:t>interval</w:t>
+      </w:r>
+      <w:r>
+        <w:t>）</w:t>
+      </w:r>
+      <w:r>
+        <w:rPr>
+          <w:rFonts w:hint="eastAsia"/>
+        </w:rPr>
+        <w:t>，</w:t>
+      </w:r>
+      <w:r>
+        <w:t>由起始和结束时间戳表示。</w:t>
+      </w:r>
+    </w:p>
+    <w:p>
+      <w:pPr>
+        <w:pStyle w:val="ListParagraph"/>
+        <w:numPr>
+          <w:ilvl w:val="0"/>
+          <w:numId w:val="22"/>
+        </w:numPr>
+        <w:ind w:firstLineChars="0"/>
+      </w:pPr>
+      <w:r>
+        <w:rPr>
+          <w:rFonts w:hint="eastAsia"/>
+        </w:rPr>
+        <w:t>实验</w:t>
+      </w:r>
+      <w:r>
+        <w:t>或过程时间，每个时间点都是相对于特定</w:t>
+      </w:r>
+      <w:r>
+        <w:rPr>
+          <w:rFonts w:hint="eastAsia"/>
+        </w:rPr>
+        <w:t>起始</w:t>
+      </w:r>
+      <w:r>
+        <w:t>时间的一个</w:t>
+      </w:r>
+      <w:r>
+        <w:rPr>
+          <w:rFonts w:hint="eastAsia"/>
+        </w:rPr>
+        <w:t>量度</w:t>
+      </w:r>
+      <w:r>
+        <w:t>。</w:t>
+      </w:r>
+    </w:p>
+    <w:p>
+      <w:pPr>
+        <w:ind w:left="420"/>
+      </w:pPr>
+    </w:p>
+    <w:p>
+      <w:pPr>
+        <w:pStyle w:val="ListParagraph"/>
+        <w:numPr>
+          <w:ilvl w:val="0"/>
+          <w:numId w:val="27"/>
+        </w:numPr>
+        <w:ind w:firstLineChars="0"/>
+      </w:pPr>
+      <w:r>
+        <w:rPr>
+          <w:rFonts w:hint="eastAsia"/>
+        </w:rPr>
+        <w:t>日期</w:t>
+      </w:r>
+      <w:r>
+        <w:t>和时间数据类型及工具</w:t>
+      </w:r>
+    </w:p>
+    <w:p>
+      <w:pPr>
+        <w:ind w:left="420"/>
+        <w:rPr>
+          <w:rFonts w:hint="eastAsia"/>
+        </w:rPr>
+      </w:pPr>
+      <w:r>
+        <w:tab/>
+      </w:r>
+      <w:r>
+        <w:rPr>
+          <w:rFonts w:hint="eastAsia"/>
+        </w:rPr>
+        <w:t>字符串</w:t>
+      </w:r>
+      <w:r>
+        <w:t>和</w:t>
+      </w:r>
+      <w:proofErr w:type="spellStart"/>
+      <w:r>
+        <w:t>datetime</w:t>
+      </w:r>
+      <w:proofErr w:type="spellEnd"/>
+      <w:r>
+        <w:t>的相互转换</w:t>
+      </w:r>
+    </w:p>
+    <w:p>
+      <w:pPr>
+        <w:pStyle w:val="ListParagraph"/>
+        <w:numPr>
+          <w:ilvl w:val="0"/>
+          <w:numId w:val="26"/>
+        </w:numPr>
+        <w:ind w:firstLineChars="0"/>
+      </w:pPr>
+      <w:r>
+        <w:rPr>
+          <w:rFonts w:hint="eastAsia"/>
+        </w:rPr>
+        <w:t>时间</w:t>
+      </w:r>
+      <w:r>
+        <w:t>序列基础</w:t>
+      </w:r>
+    </w:p>
+    <w:p>
+      <w:r>
+        <w:tab/>
+      </w:r>
+      <w:r>
+        <w:tab/>
+        <w:t>Pandas</w:t>
+      </w:r>
+      <w:r>
+        <w:rPr>
+          <w:rFonts w:hint="eastAsia"/>
+        </w:rPr>
+        <w:t>基本</w:t>
+      </w:r>
+      <w:r>
+        <w:t>的时间序列类型是时间戳为索引的</w:t>
+      </w:r>
+      <w:r>
+        <w:t>Series</w:t>
+      </w:r>
+      <w:r>
+        <w:t>。</w:t>
+      </w:r>
+    </w:p>
+    <w:p>
+      <w:r>
+        <w:tab/>
+      </w:r>
+      <w:r>
+        <w:tab/>
+      </w:r>
+    </w:p>
+    <w:p>
+      <w:pPr>
+        <w:pStyle w:val="ListParagraph"/>
+        <w:numPr>
+          <w:ilvl w:val="0"/>
+          <w:numId w:val="23"/>
+        </w:numPr>
+        <w:ind w:firstLineChars="0"/>
+      </w:pPr>
+      <w:r>
+        <w:rPr>
+          <w:rFonts w:hint="eastAsia"/>
+        </w:rPr>
+        <w:t>索引</w:t>
+      </w:r>
+      <w:r>
+        <w:t>、选取、子集构造</w:t>
+      </w:r>
+    </w:p>
+    <w:p>
+      <w:pPr>
+        <w:rPr>
+          <w:rFonts w:hint="eastAsia"/>
+        </w:rPr>
+      </w:pPr>
+    </w:p>
+    <w:p>
+      <w:pPr>
+        <w:pStyle w:val="ListParagraph"/>
+        <w:numPr>
+          <w:ilvl w:val="1"/>
+          <w:numId w:val="25"/>
+        </w:numPr>
+        <w:ind w:firstLineChars="0"/>
+      </w:pPr>
+      <w:r>
+        <w:rPr>
+          <w:rFonts w:hint="eastAsia"/>
+        </w:rPr>
+        <w:t>日期</w:t>
+      </w:r>
+      <w:r>
+        <w:t>的范围、频率及移动</w:t>
+      </w:r>
+    </w:p>
+    <w:p>
+      <w:pPr>
+        <w:pStyle w:val="ListParagraph"/>
+        <w:ind w:left="840" w:firstLineChars="0" w:firstLine="0"/>
+      </w:pPr>
+      <w:r>
+        <w:rPr>
+          <w:rFonts w:hint="eastAsia"/>
+        </w:rPr>
+        <w:t>Pandas</w:t>
+      </w:r>
+      <w:r>
+        <w:t>有一套标准时间序列频率以及用于</w:t>
+      </w:r>
+      <w:r>
+        <w:rPr>
+          <w:rFonts w:hint="eastAsia"/>
+        </w:rPr>
+        <w:t>重</w:t>
+      </w:r>
+      <w:r>
+        <w:t>采</w:t>
+      </w:r>
+      <w:r>
+        <w:rPr>
+          <w:rFonts w:hint="eastAsia"/>
+        </w:rPr>
+        <w:t>样</w:t>
+      </w:r>
+      <w:r>
+        <w:t>、频率推断、生成固定频率日期范围的工具。</w:t>
+      </w:r>
+    </w:p>
+    <w:p>
+      <w:pPr>
+        <w:pStyle w:val="ListParagraph"/>
+        <w:numPr>
+          <w:ilvl w:val="0"/>
+          <w:numId w:val="28"/>
+        </w:numPr>
+        <w:ind w:firstLineChars="0"/>
+      </w:pPr>
+      <w:r>
+        <w:rPr>
+          <w:rFonts w:hint="eastAsia"/>
+        </w:rPr>
+        <w:t>生成</w:t>
+      </w:r>
+      <w:r>
+        <w:t>日期范围</w:t>
+      </w:r>
+    </w:p>
+    <w:p>
+      <w:pPr>
+        <w:pStyle w:val="ListParagraph"/>
+        <w:ind w:left="1260" w:firstLineChars="0"/>
+      </w:pPr>
+      <w:proofErr w:type="spellStart"/>
+      <w:r>
+        <w:t>P</w:t>
+      </w:r>
+      <w:r>
+        <w:rPr>
+          <w:rFonts w:hint="eastAsia"/>
+        </w:rPr>
+        <w:t>andas</w:t>
+      </w:r>
+      <w:r>
+        <w:t>.date_range</w:t>
+      </w:r>
+      <w:proofErr w:type="spellEnd"/>
+    </w:p>
+    <w:p>
+      <w:pPr>
+        <w:pStyle w:val="ListParagraph"/>
+        <w:numPr>
+          <w:ilvl w:val="0"/>
+          <w:numId w:val="28"/>
+        </w:numPr>
+        <w:ind w:firstLineChars="0"/>
+      </w:pPr>
+      <w:r>
+        <w:rPr>
+          <w:rFonts w:hint="eastAsia"/>
+        </w:rPr>
+        <w:t>频率</w:t>
+      </w:r>
+      <w:r>
+        <w:t>和日期偏移量</w:t>
+      </w:r>
+    </w:p>
+    <w:p>
+      <w:pPr>
+        <w:pStyle w:val="ListParagraph"/>
+        <w:ind w:left="1260" w:firstLineChars="0" w:firstLine="0"/>
+      </w:pPr>
+      <w:r>
+        <w:t>P</w:t>
+      </w:r>
+      <w:r>
+        <w:rPr>
+          <w:rFonts w:hint="eastAsia"/>
+        </w:rPr>
+        <w:t>andas</w:t>
+      </w:r>
+      <w:r>
+        <w:t>中的频率是由一个基础频率（</w:t>
+      </w:r>
+      <w:r>
+        <w:t>base frequency</w:t>
+      </w:r>
+      <w:r>
+        <w:t>）和一个乘数组成。</w:t>
+      </w:r>
+      <w:r>
+        <w:rPr>
+          <w:rFonts w:hint="eastAsia"/>
+        </w:rPr>
+        <w:t>基础</w:t>
+      </w:r>
+      <w:r>
+        <w:t>频率通常以一个字符串别名表示，比如</w:t>
+      </w:r>
+      <w:r>
+        <w:t>‘M’</w:t>
+      </w:r>
+      <w:r>
+        <w:t>表示每月，</w:t>
+      </w:r>
+      <w:r>
+        <w:t>‘H’</w:t>
+      </w:r>
+      <w:r>
+        <w:t>表示每小时。</w:t>
+      </w:r>
+    </w:p>
+    <w:p>
+      <w:pPr>
+        <w:pStyle w:val="ListParagraph"/>
+        <w:ind w:left="1260" w:firstLineChars="0" w:firstLine="0"/>
+        <w:rPr>
+          <w:rFonts w:hint="eastAsia"/>
+        </w:rPr>
+      </w:pPr>
+      <w:r>
+        <w:rPr>
+          <w:rFonts w:hint="eastAsia"/>
+        </w:rPr>
+        <w:t>对于</w:t>
+      </w:r>
+      <w:r>
+        <w:t>每个基础频率，都有一个被称为日期偏移量的对象与之对应。</w:t>
+      </w:r>
+    </w:p>
+    <w:p>
+      <w:pPr>
+        <w:pStyle w:val="ListParagraph"/>
+        <w:ind w:left="1260" w:firstLineChars="0" w:firstLine="0"/>
+      </w:pPr>
+    </w:p>
+    <w:p>
+      <w:pPr>
+        <w:pStyle w:val="ListParagraph"/>
+        <w:ind w:left="1260" w:firstLineChars="0" w:firstLine="0"/>
+        <w:rPr>
+          <w:rFonts w:hint="eastAsia"/>
+        </w:rPr>
+      </w:pPr>
+      <w:r>
+        <w:rPr>
+          <w:rFonts w:hint="eastAsia"/>
+        </w:rPr>
+        <w:t>锚</w:t>
+      </w:r>
+      <w:r>
+        <w:t>点偏移量（</w:t>
+      </w:r>
+      <w:r>
+        <w:t>anchored offset</w:t>
+      </w:r>
+      <w:r>
+        <w:t>）</w:t>
+      </w:r>
+    </w:p>
+    <w:p>
+      <w:pPr>
+        <w:pStyle w:val="ListParagraph"/>
+        <w:ind w:left="1260" w:firstLineChars="0" w:firstLine="0"/>
+      </w:pPr>
+    </w:p>
+    <w:p>
+      <w:pPr>
+        <w:pStyle w:val="ListParagraph"/>
+        <w:numPr>
+          <w:ilvl w:val="0"/>
+          <w:numId w:val="29"/>
+        </w:numPr>
+        <w:ind w:firstLineChars="0"/>
+      </w:pPr>
+      <w:r>
+        <w:rPr>
+          <w:rFonts w:hint="eastAsia"/>
+        </w:rPr>
+        <w:t>移动</w:t>
+      </w:r>
+      <w:r>
+        <w:t>（超前和滞后）数据</w:t>
+      </w:r>
+    </w:p>
+    <w:p>
+      <w:pPr>
+        <w:pStyle w:val="ListParagraph"/>
+        <w:ind w:left="1260" w:firstLineChars="0" w:firstLine="0"/>
+      </w:pPr>
+      <w:r>
+        <w:rPr>
+          <w:rFonts w:hint="eastAsia"/>
+        </w:rPr>
+        <w:t>移动</w:t>
+      </w:r>
+      <w:r>
+        <w:t>（</w:t>
+      </w:r>
+      <w:r>
+        <w:t>shifting</w:t>
+      </w:r>
+      <w:r>
+        <w:t>）指的是沿着时间轴将数据前移或后</w:t>
+      </w:r>
+      <w:r>
+        <w:rPr>
+          <w:rFonts w:hint="eastAsia"/>
+        </w:rPr>
+        <w:t>移。</w:t>
+      </w:r>
+    </w:p>
+    <w:p>
+      <w:pPr>
+        <w:pStyle w:val="ListParagraph"/>
+        <w:ind w:left="1260" w:firstLineChars="0" w:firstLine="0"/>
+        <w:rPr>
+          <w:rFonts w:hint="eastAsia"/>
+        </w:rPr>
+      </w:pPr>
+      <w:r>
+        <w:t>S</w:t>
+      </w:r>
+      <w:r>
+        <w:rPr>
+          <w:rFonts w:hint="eastAsia"/>
+        </w:rPr>
+        <w:t>hift</w:t>
+      </w:r>
+      <w:r>
+        <w:t>通常用于计算一个时间序列或多个时间序列中的百分比变化</w:t>
+      </w:r>
+      <w:r>
+        <w:rPr>
+          <w:rFonts w:hint="eastAsia"/>
+        </w:rPr>
+        <w:t>。</w:t>
+      </w:r>
+    </w:p>
+    <w:p>
+      <w:pPr>
+        <w:pStyle w:val="ListParagraph"/>
+        <w:ind w:left="1260" w:firstLineChars="0" w:firstLine="0"/>
+      </w:pPr>
+    </w:p>
+    <w:p>
+      <w:pPr>
+        <w:pStyle w:val="ListParagraph"/>
+        <w:numPr>
+          <w:ilvl w:val="0"/>
+          <w:numId w:val="30"/>
+        </w:numPr>
+        <w:ind w:firstLineChars="0"/>
+        <w:rPr>
+          <w:rFonts w:hint="eastAsia"/>
+        </w:rPr>
+      </w:pPr>
+      <w:r>
+        <w:rPr>
+          <w:rFonts w:hint="eastAsia"/>
+        </w:rPr>
+        <w:t>通过</w:t>
+      </w:r>
+      <w:r>
+        <w:t>偏移量对日期进行位移</w:t>
+      </w:r>
+    </w:p>
+    <w:p>
+      <w:pPr>
+        <w:pStyle w:val="ListParagraph"/>
+        <w:ind w:left="1260" w:firstLineChars="0" w:firstLine="0"/>
+      </w:pPr>
+      <w:r>
+        <w:rPr>
+          <w:rFonts w:hint="eastAsia"/>
+        </w:rPr>
+        <w:t>在</w:t>
+      </w:r>
+      <w:proofErr w:type="spellStart"/>
+      <w:r>
+        <w:t>datetime</w:t>
+      </w:r>
+      <w:proofErr w:type="spellEnd"/>
+      <w:r>
+        <w:t>或</w:t>
+      </w:r>
+      <w:r>
+        <w:t>Timestamp</w:t>
+      </w:r>
+      <w:r>
+        <w:rPr>
+          <w:rFonts w:hint="eastAsia"/>
+        </w:rPr>
+        <w:t>对象</w:t>
+      </w:r>
+      <w:r>
+        <w:t>上</w:t>
+      </w:r>
+      <w:r>
+        <w:rPr>
+          <w:rFonts w:hint="eastAsia"/>
+        </w:rPr>
+        <w:t>偏移</w:t>
+      </w:r>
+      <w:r>
+        <w:t>。</w:t>
+      </w:r>
+    </w:p>
+    <w:p>
+      <w:pPr>
+        <w:pStyle w:val="ListParagraph"/>
+        <w:ind w:left="1260" w:firstLineChars="0" w:firstLine="0"/>
+        <w:rPr>
+          <w:rFonts w:hint="eastAsia"/>
+        </w:rPr>
+      </w:pPr>
+    </w:p>
+    <w:p>
+      <w:pPr>
+        <w:pStyle w:val="ListParagraph"/>
+        <w:numPr>
+          <w:ilvl w:val="1"/>
+          <w:numId w:val="25"/>
+        </w:numPr>
+        <w:ind w:firstLineChars="0"/>
+      </w:pPr>
+      <w:r>
+        <w:rPr>
+          <w:rFonts w:hint="eastAsia"/>
+        </w:rPr>
+        <w:t>时区</w:t>
+      </w:r>
+      <w:r>
+        <w:t>处理</w:t>
+      </w:r>
+    </w:p>
+    <w:p>
+      <w:pPr>
+        <w:pStyle w:val="ListParagraph"/>
+        <w:ind w:left="840" w:firstLineChars="0" w:firstLine="0"/>
+      </w:pPr>
+      <w:r>
+        <w:rPr>
+          <w:rFonts w:hint="eastAsia"/>
+        </w:rPr>
+        <w:t>本地</w:t>
+      </w:r>
+      <w:r>
+        <w:t>化和转换</w:t>
+      </w:r>
+    </w:p>
+    <w:p>
+      <w:pPr>
+        <w:pStyle w:val="ListParagraph"/>
+        <w:ind w:left="840" w:firstLineChars="0" w:firstLine="0"/>
+      </w:pPr>
+      <w:r>
+        <w:rPr>
+          <w:rFonts w:hint="eastAsia"/>
+        </w:rPr>
+        <w:t>操作</w:t>
+      </w:r>
+      <w:r>
+        <w:t>时区意识型</w:t>
+      </w:r>
+      <w:r>
+        <w:t>Timestamp</w:t>
+      </w:r>
+      <w:r>
+        <w:t>对象</w:t>
+      </w:r>
+    </w:p>
+    <w:p>
+      <w:pPr>
+        <w:pStyle w:val="ListParagraph"/>
+        <w:ind w:left="840" w:firstLineChars="0" w:firstLine="0"/>
+      </w:pPr>
+      <w:r>
+        <w:rPr>
+          <w:rFonts w:hint="eastAsia"/>
+        </w:rPr>
+        <w:t>不同</w:t>
+      </w:r>
+      <w:r>
+        <w:t>时区之间的运算</w:t>
+      </w:r>
+    </w:p>
+    <w:p>
+      <w:pPr>
+        <w:pStyle w:val="ListParagraph"/>
+        <w:ind w:left="840" w:firstLineChars="0" w:firstLine="0"/>
+        <w:rPr>
+          <w:rFonts w:hint="eastAsia"/>
+        </w:rPr>
+      </w:pPr>
+    </w:p>
+    <w:p>
+      <w:pPr>
+        <w:pStyle w:val="ListParagraph"/>
+        <w:numPr>
+          <w:ilvl w:val="1"/>
+          <w:numId w:val="25"/>
+        </w:numPr>
+        <w:ind w:firstLineChars="0"/>
+      </w:pPr>
+      <w:r>
+        <w:rPr>
+          <w:rFonts w:hint="eastAsia"/>
+        </w:rPr>
+        <w:t>时期</w:t>
+      </w:r>
+      <w:r>
+        <w:t>及其算术运算</w:t>
+      </w:r>
+    </w:p>
+    <w:p>
+      <w:pPr>
+        <w:pStyle w:val="ListParagraph"/>
+        <w:ind w:left="840" w:firstLineChars="0" w:firstLine="0"/>
+      </w:pPr>
+      <w:r>
+        <w:rPr>
+          <w:rFonts w:hint="eastAsia"/>
+        </w:rPr>
+        <w:t>时期</w:t>
+      </w:r>
+      <w:r>
+        <w:t>（</w:t>
+      </w:r>
+      <w:r>
+        <w:t>period</w:t>
+      </w:r>
+      <w:r>
+        <w:t>）表示的是时间区间，比如数日</w:t>
+      </w:r>
+      <w:r>
+        <w:rPr>
+          <w:rFonts w:hint="eastAsia"/>
+        </w:rPr>
+        <w:t>、</w:t>
+      </w:r>
+      <w:r>
+        <w:t>数月、数</w:t>
+      </w:r>
+      <w:r>
+        <w:rPr>
+          <w:rFonts w:hint="eastAsia"/>
+        </w:rPr>
+        <w:t>季</w:t>
+      </w:r>
+      <w:r>
+        <w:t>、数年等。</w:t>
+      </w:r>
+    </w:p>
+    <w:p>
+      <w:pPr>
+        <w:pStyle w:val="ListParagraph"/>
+        <w:numPr>
+          <w:ilvl w:val="0"/>
+          <w:numId w:val="30"/>
+        </w:numPr>
+        <w:ind w:firstLineChars="0"/>
+      </w:pPr>
+      <w:r>
+        <w:rPr>
+          <w:rFonts w:hint="eastAsia"/>
+        </w:rPr>
+        <w:t>时期</w:t>
+      </w:r>
+      <w:r>
+        <w:t>的频率转换</w:t>
+      </w:r>
+    </w:p>
+    <w:p>
+      <w:pPr>
+        <w:pStyle w:val="ListParagraph"/>
+        <w:numPr>
+          <w:ilvl w:val="0"/>
+          <w:numId w:val="30"/>
+        </w:numPr>
+        <w:ind w:firstLineChars="0"/>
+      </w:pPr>
+      <w:r>
+        <w:rPr>
+          <w:rFonts w:hint="eastAsia"/>
+        </w:rPr>
+        <w:t>按</w:t>
+      </w:r>
+      <w:r>
+        <w:t>季度计算的时期频率</w:t>
+      </w:r>
+    </w:p>
+    <w:p>
+      <w:pPr>
+        <w:pStyle w:val="ListParagraph"/>
+        <w:numPr>
+          <w:ilvl w:val="0"/>
+          <w:numId w:val="30"/>
+        </w:numPr>
+        <w:ind w:firstLineChars="0"/>
+      </w:pPr>
+      <w:r>
+        <w:rPr>
+          <w:rFonts w:hint="eastAsia"/>
+        </w:rPr>
+        <w:lastRenderedPageBreak/>
+        <w:t>将</w:t>
+      </w:r>
+      <w:r>
+        <w:rPr>
+          <w:rFonts w:hint="eastAsia"/>
+        </w:rPr>
+        <w:t>T</w:t>
+      </w:r>
+      <w:r>
+        <w:t>imestamp</w:t>
+      </w:r>
+      <w:r>
+        <w:t>转换为</w:t>
+      </w:r>
+      <w:r>
+        <w:t>Period</w:t>
+      </w:r>
+    </w:p>
+    <w:p>
+      <w:pPr>
+        <w:pStyle w:val="ListParagraph"/>
+        <w:numPr>
+          <w:ilvl w:val="0"/>
+          <w:numId w:val="30"/>
+        </w:numPr>
+        <w:ind w:firstLineChars="0"/>
+      </w:pPr>
+      <w:r>
+        <w:rPr>
+          <w:rFonts w:hint="eastAsia"/>
+        </w:rPr>
+        <w:t>通过</w:t>
+      </w:r>
+      <w:r>
+        <w:t>数组创建</w:t>
+      </w:r>
+      <w:proofErr w:type="spellStart"/>
+      <w:r>
+        <w:t>PeriodIndex</w:t>
+      </w:r>
+      <w:proofErr w:type="spellEnd"/>
+    </w:p>
+    <w:p>
+      <w:pPr>
+        <w:pStyle w:val="ListParagraph"/>
+        <w:ind w:left="840" w:firstLineChars="0" w:firstLine="0"/>
+        <w:rPr>
+          <w:rFonts w:hint="eastAsia"/>
+        </w:rPr>
+      </w:pPr>
+    </w:p>
+    <w:p>
+      <w:pPr>
+        <w:pStyle w:val="ListParagraph"/>
+        <w:numPr>
+          <w:ilvl w:val="1"/>
+          <w:numId w:val="25"/>
+        </w:numPr>
+        <w:ind w:firstLineChars="0"/>
+      </w:pPr>
+      <w:r>
+        <w:rPr>
+          <w:rFonts w:hint="eastAsia"/>
+        </w:rPr>
+        <w:t>重</w:t>
+      </w:r>
+      <w:r>
+        <w:t>采用及频率转换</w:t>
+      </w:r>
+    </w:p>
+    <w:p>
+      <w:pPr>
+        <w:pStyle w:val="ListParagraph"/>
+        <w:ind w:left="840" w:firstLineChars="0" w:firstLine="0"/>
+      </w:pPr>
+      <w:r>
+        <w:rPr>
+          <w:rFonts w:hint="eastAsia"/>
+        </w:rPr>
+        <w:t>重</w:t>
+      </w:r>
+      <w:r>
+        <w:t>采</w:t>
+      </w:r>
+      <w:r>
+        <w:rPr>
+          <w:rFonts w:hint="eastAsia"/>
+        </w:rPr>
+        <w:t>样</w:t>
+      </w:r>
+      <w:r>
+        <w:t>（</w:t>
+      </w:r>
+      <w:r>
+        <w:t>resampling</w:t>
+      </w:r>
+      <w:r>
+        <w:t>）指</w:t>
+      </w:r>
+      <w:r>
+        <w:rPr>
+          <w:rFonts w:hint="eastAsia"/>
+        </w:rPr>
+        <w:t>将</w:t>
+      </w:r>
+      <w:r>
+        <w:t>时间序列从一个频率转换到另一个频率的处理过程。</w:t>
+      </w:r>
+    </w:p>
+    <w:p>
+      <w:pPr>
+        <w:pStyle w:val="ListParagraph"/>
+        <w:ind w:left="840" w:firstLineChars="0" w:firstLine="0"/>
+      </w:pPr>
+      <w:r>
+        <w:rPr>
+          <w:rFonts w:hint="eastAsia"/>
+        </w:rPr>
+        <w:t>降</w:t>
+      </w:r>
+      <w:r>
+        <w:t>采样（</w:t>
+      </w:r>
+      <w:proofErr w:type="spellStart"/>
+      <w:r>
+        <w:t>downsampling</w:t>
+      </w:r>
+      <w:proofErr w:type="spellEnd"/>
+      <w:r>
+        <w:rPr>
+          <w:rFonts w:hint="eastAsia"/>
+        </w:rPr>
+        <w:t>）将</w:t>
+      </w:r>
+      <w:r>
+        <w:t>高频率数季聚合到低频率；</w:t>
+      </w:r>
+    </w:p>
+    <w:p>
+      <w:pPr>
+        <w:pStyle w:val="ListParagraph"/>
+        <w:ind w:left="840" w:firstLineChars="0" w:firstLine="0"/>
+      </w:pPr>
+      <w:r>
+        <w:rPr>
+          <w:rFonts w:hint="eastAsia"/>
+        </w:rPr>
+        <w:t>升</w:t>
+      </w:r>
+      <w:r>
+        <w:t>采样（</w:t>
+      </w:r>
+      <w:proofErr w:type="spellStart"/>
+      <w:r>
+        <w:t>upsampling</w:t>
+      </w:r>
+      <w:proofErr w:type="spellEnd"/>
+      <w:r>
+        <w:t>）将低频率</w:t>
+      </w:r>
+      <w:r>
+        <w:rPr>
+          <w:rFonts w:hint="eastAsia"/>
+        </w:rPr>
+        <w:t>数据</w:t>
+      </w:r>
+      <w:r>
+        <w:t>转换到高频率</w:t>
+      </w:r>
+    </w:p>
+    <w:p>
+      <w:pPr>
+        <w:pStyle w:val="ListParagraph"/>
+        <w:ind w:left="840" w:firstLineChars="0" w:firstLine="0"/>
+      </w:pPr>
+      <w:r>
+        <w:t>OHLC</w:t>
+      </w:r>
+      <w:r>
+        <w:t>重采样</w:t>
+      </w:r>
+    </w:p>
+    <w:p>
+      <w:pPr>
+        <w:pStyle w:val="ListParagraph"/>
+        <w:ind w:left="840" w:firstLineChars="0" w:firstLine="0"/>
+      </w:pPr>
+      <w:r>
+        <w:rPr>
+          <w:rFonts w:hint="eastAsia"/>
+        </w:rPr>
+        <w:t>通过</w:t>
+      </w:r>
+      <w:proofErr w:type="spellStart"/>
+      <w:r>
+        <w:t>groupby</w:t>
+      </w:r>
+      <w:proofErr w:type="spellEnd"/>
+      <w:r>
+        <w:t>进行重采样</w:t>
+      </w:r>
+    </w:p>
+    <w:p>
+      <w:pPr>
+        <w:pStyle w:val="ListParagraph"/>
+        <w:ind w:left="840" w:firstLineChars="0" w:firstLine="0"/>
+      </w:pPr>
+      <w:r>
+        <w:rPr>
+          <w:rFonts w:hint="eastAsia"/>
+        </w:rPr>
+        <w:t>升</w:t>
+      </w:r>
+      <w:r>
+        <w:t>采样和插值</w:t>
+      </w:r>
+    </w:p>
+    <w:p>
+      <w:pPr>
+        <w:pStyle w:val="ListParagraph"/>
+        <w:ind w:left="840" w:firstLineChars="0" w:firstLine="0"/>
+      </w:pPr>
+      <w:r>
+        <w:rPr>
+          <w:rFonts w:hint="eastAsia"/>
+        </w:rPr>
+        <w:t>通过</w:t>
+      </w:r>
+      <w:r>
+        <w:t>时期进行重采样</w:t>
+      </w:r>
+    </w:p>
+    <w:p>
+      <w:pPr>
+        <w:pStyle w:val="ListParagraph"/>
+        <w:ind w:left="840" w:firstLineChars="0" w:firstLine="0"/>
+        <w:rPr>
+          <w:rFonts w:hint="eastAsia"/>
+        </w:rPr>
+      </w:pPr>
+    </w:p>
+    <w:p>
+      <w:pPr>
+        <w:pStyle w:val="ListParagraph"/>
+        <w:numPr>
+          <w:ilvl w:val="1"/>
+          <w:numId w:val="25"/>
+        </w:numPr>
+        <w:ind w:firstLineChars="0"/>
+      </w:pPr>
+      <w:r>
+        <w:rPr>
+          <w:rFonts w:hint="eastAsia"/>
+        </w:rPr>
+        <w:t>时间</w:t>
+      </w:r>
+      <w:r>
+        <w:t>序列</w:t>
+      </w:r>
+      <w:r>
+        <w:rPr>
+          <w:rFonts w:hint="eastAsia"/>
+        </w:rPr>
+        <w:t>绘图</w:t>
+      </w:r>
+    </w:p>
+    <w:p>
+      <w:pPr>
+        <w:pStyle w:val="ListParagraph"/>
+        <w:numPr>
+          <w:ilvl w:val="1"/>
+          <w:numId w:val="25"/>
+        </w:numPr>
+        <w:ind w:firstLineChars="0"/>
+      </w:pPr>
+      <w:r>
+        <w:rPr>
+          <w:rFonts w:hint="eastAsia"/>
+        </w:rPr>
+        <w:t>移动</w:t>
+      </w:r>
+      <w:r>
+        <w:t>窗口函数</w:t>
+      </w:r>
+    </w:p>
+    <w:p>
+      <w:pPr>
+        <w:pStyle w:val="ListParagraph"/>
+        <w:ind w:left="840" w:firstLineChars="0" w:firstLine="0"/>
+      </w:pPr>
+      <w:r>
+        <w:rPr>
+          <w:rFonts w:hint="eastAsia"/>
+        </w:rPr>
+        <w:t>移动窗口</w:t>
+      </w:r>
+      <w:r>
+        <w:rPr>
+          <w:rFonts w:hint="eastAsia"/>
+        </w:rPr>
+        <w:t>-</w:t>
+      </w:r>
+      <w:r>
+        <w:rPr>
+          <w:rFonts w:hint="eastAsia"/>
+        </w:rPr>
+        <w:t>可以</w:t>
+      </w:r>
+      <w:r>
+        <w:t>带有指数衰减权</w:t>
+      </w:r>
+      <w:r>
+        <w:rPr>
+          <w:rFonts w:hint="eastAsia"/>
+        </w:rPr>
+        <w:t>数</w:t>
+      </w:r>
+    </w:p>
+    <w:p>
+      <w:pPr>
+        <w:pStyle w:val="ListParagraph"/>
+        <w:numPr>
+          <w:ilvl w:val="0"/>
+          <w:numId w:val="31"/>
+        </w:numPr>
+        <w:ind w:firstLineChars="0"/>
+      </w:pPr>
+      <w:r>
+        <w:rPr>
+          <w:rFonts w:hint="eastAsia"/>
+        </w:rPr>
+        <w:t>指数</w:t>
+      </w:r>
+      <w:r>
+        <w:t>加权函数</w:t>
+      </w:r>
+    </w:p>
+    <w:p>
+      <w:pPr>
+        <w:pStyle w:val="ListParagraph"/>
+        <w:numPr>
+          <w:ilvl w:val="0"/>
+          <w:numId w:val="31"/>
+        </w:numPr>
+        <w:ind w:firstLineChars="0"/>
+      </w:pPr>
+      <w:r>
+        <w:rPr>
+          <w:rFonts w:hint="eastAsia"/>
+        </w:rPr>
+        <w:t>二</w:t>
+      </w:r>
+      <w:r>
+        <w:t>元移动窗口函数</w:t>
+      </w:r>
+    </w:p>
+    <w:p>
+      <w:pPr>
+        <w:pStyle w:val="ListParagraph"/>
+        <w:ind w:left="1260" w:firstLineChars="0" w:firstLine="0"/>
+        <w:rPr>
+          <w:rFonts w:hint="eastAsia"/>
+        </w:rPr>
+      </w:pPr>
+      <w:r>
+        <w:rPr>
+          <w:rFonts w:hint="eastAsia"/>
+        </w:rPr>
+        <w:t>有些</w:t>
+      </w:r>
+      <w:r>
+        <w:t>统计运算</w:t>
+      </w:r>
+      <w:r>
+        <w:rPr>
+          <w:rFonts w:hint="eastAsia"/>
+        </w:rPr>
+        <w:t>(</w:t>
+      </w:r>
+      <w:r>
+        <w:rPr>
+          <w:rFonts w:hint="eastAsia"/>
+        </w:rPr>
+        <w:t>如相关</w:t>
+      </w:r>
+      <w:r>
+        <w:t>系数和协方差</w:t>
+      </w:r>
+      <w:r>
+        <w:rPr>
+          <w:rFonts w:hint="eastAsia"/>
+        </w:rPr>
+        <w:t>)</w:t>
+      </w:r>
+      <w:r>
+        <w:rPr>
+          <w:rFonts w:hint="eastAsia"/>
+        </w:rPr>
+        <w:t>需要</w:t>
+      </w:r>
+      <w:r>
+        <w:t>在两个时间序列上执行</w:t>
+      </w:r>
+      <w:r>
+        <w:rPr>
+          <w:rFonts w:hint="eastAsia"/>
+        </w:rPr>
+        <w:t>.</w:t>
+      </w:r>
+    </w:p>
+    <w:p>
+      <w:pPr>
+        <w:pStyle w:val="ListParagraph"/>
+        <w:numPr>
+          <w:ilvl w:val="0"/>
+          <w:numId w:val="31"/>
+        </w:numPr>
+        <w:ind w:firstLineChars="0"/>
+        <w:rPr>
+          <w:rFonts w:hint="eastAsia"/>
+        </w:rPr>
+      </w:pPr>
+      <w:r>
+        <w:rPr>
+          <w:rFonts w:hint="eastAsia"/>
+        </w:rPr>
+        <w:t>用户</w:t>
+      </w:r>
+      <w:r>
+        <w:t>定义的移动窗口函数</w:t>
+      </w:r>
+    </w:p>
+    <w:p>
+      <w:pPr>
+        <w:pStyle w:val="ListParagraph"/>
+        <w:ind w:left="1260" w:firstLineChars="0" w:firstLine="0"/>
+        <w:rPr>
+          <w:rFonts w:hint="eastAsia"/>
+        </w:rPr>
+      </w:pPr>
+      <w:proofErr w:type="spellStart"/>
+      <w:r>
+        <w:t>Rolling_apply</w:t>
+      </w:r>
+      <w:proofErr w:type="spellEnd"/>
+      <w:r>
+        <w:rPr>
+          <w:rFonts w:hint="eastAsia"/>
+        </w:rPr>
+        <w:t>在</w:t>
+      </w:r>
+      <w:r>
+        <w:t>移动窗口上应用自己设计的</w:t>
+      </w:r>
+      <w:r>
+        <w:rPr>
+          <w:rFonts w:hint="eastAsia"/>
+        </w:rPr>
+        <w:t>数组</w:t>
+      </w:r>
+      <w:r>
+        <w:t>函数。</w:t>
+      </w:r>
+      <w:r>
+        <w:rPr>
+          <w:rFonts w:hint="eastAsia"/>
+        </w:rPr>
+        <w:t>唯一</w:t>
+      </w:r>
+      <w:r>
+        <w:t>要求</w:t>
+      </w:r>
+      <w:r>
+        <w:rPr>
+          <w:rFonts w:hint="eastAsia"/>
+        </w:rPr>
+        <w:t>：该</w:t>
+      </w:r>
+      <w:r>
+        <w:t>函数要能</w:t>
+      </w:r>
+      <w:r>
+        <w:rPr>
+          <w:rFonts w:hint="eastAsia"/>
+        </w:rPr>
+        <w:t>从</w:t>
+      </w:r>
+      <w:r>
+        <w:t>数组的各个片段中产生单个值（即约简）</w:t>
+      </w:r>
+    </w:p>
+    <w:p>
+      <w:pPr>
+        <w:pStyle w:val="ListParagraph"/>
+        <w:ind w:left="1260" w:firstLineChars="0" w:firstLine="0"/>
+        <w:rPr>
+          <w:rFonts w:hint="eastAsia"/>
+        </w:rPr>
+      </w:pPr>
+    </w:p>
+    <w:p>
+      <w:pPr>
+        <w:pStyle w:val="ListParagraph"/>
+        <w:numPr>
+          <w:ilvl w:val="1"/>
+          <w:numId w:val="25"/>
+        </w:numPr>
+        <w:ind w:firstLineChars="0"/>
+        <w:rPr>
+          <w:rFonts w:hint="eastAsia"/>
+        </w:rPr>
+      </w:pPr>
+      <w:r>
+        <w:rPr>
+          <w:rFonts w:hint="eastAsia"/>
+        </w:rPr>
+        <w:t>性能</w:t>
+      </w:r>
+      <w:r>
+        <w:t>和内存使用方面的注意</w:t>
+      </w:r>
+      <w:r>
+        <w:rPr>
+          <w:rFonts w:hint="eastAsia"/>
+        </w:rPr>
+        <w:t>事项</w:t>
+      </w:r>
+    </w:p>
+    <w:p>
+      <w:pPr>
+        <w:rPr>
+          <w:rFonts w:hint="eastAsia"/>
+        </w:rPr>
+      </w:pPr>
+    </w:p>
+    <w:p>
+      <w:pPr>
         <w:pStyle w:val="Heading1"/>
         <w:numPr>
           <w:ilvl w:val="0"/>
@@ -12664,6 +14073,400 @@
       <w:r>
         <w:t>和经济数据应用</w:t>
       </w:r>
+    </w:p>
+    <w:p>
+      <w:pPr>
+        <w:ind w:left="420"/>
+      </w:pPr>
+      <w:r>
+        <w:rPr>
+          <w:rFonts w:hint="eastAsia"/>
+        </w:rPr>
+        <w:t>截面</w:t>
+      </w:r>
+      <w:r>
+        <w:t>（</w:t>
+      </w:r>
+      <w:r>
+        <w:rPr>
+          <w:rFonts w:hint="eastAsia"/>
+        </w:rPr>
+        <w:t>cross</w:t>
+      </w:r>
+      <w:r>
+        <w:t>-section</w:t>
+      </w:r>
+      <w:r>
+        <w:t>）</w:t>
+      </w:r>
+      <w:r>
+        <w:rPr>
+          <w:rFonts w:hint="eastAsia"/>
+        </w:rPr>
+        <w:t>表示</w:t>
+      </w:r>
+      <w:r>
+        <w:t>某个时间点的数据。</w:t>
+      </w:r>
+    </w:p>
+    <w:p>
+      <w:pPr>
+        <w:ind w:left="420"/>
+      </w:pPr>
+      <w:r>
+        <w:rPr>
+          <w:rFonts w:hint="eastAsia"/>
+        </w:rPr>
+        <w:t>多个</w:t>
+      </w:r>
+      <w:r>
+        <w:t>数据项在多个时间点的截面数据构成一个面板（</w:t>
+      </w:r>
+      <w:r>
+        <w:t>panel</w:t>
+      </w:r>
+      <w:r>
+        <w:t>）。</w:t>
+      </w:r>
+    </w:p>
+    <w:p>
+      <w:pPr>
+        <w:ind w:left="420"/>
+      </w:pPr>
+      <w:r>
+        <w:rPr>
+          <w:rFonts w:hint="eastAsia"/>
+        </w:rPr>
+        <w:t>面板</w:t>
+      </w:r>
+      <w:r>
+        <w:t>数据即可以表示为层次化索引的</w:t>
+      </w:r>
+      <w:proofErr w:type="spellStart"/>
+      <w:r>
+        <w:t>DataFrame</w:t>
+      </w:r>
+      <w:proofErr w:type="spellEnd"/>
+      <w:r>
+        <w:t>，也可以表示为三维的</w:t>
+      </w:r>
+      <w:r>
+        <w:t>Panel pandas</w:t>
+      </w:r>
+      <w:r>
+        <w:t>对象。</w:t>
+      </w:r>
+    </w:p>
+    <w:p>
+      <w:pPr>
+        <w:pStyle w:val="ListParagraph"/>
+        <w:numPr>
+          <w:ilvl w:val="0"/>
+          <w:numId w:val="32"/>
+        </w:numPr>
+        <w:ind w:firstLineChars="0"/>
+      </w:pPr>
+      <w:r>
+        <w:rPr>
+          <w:rFonts w:hint="eastAsia"/>
+        </w:rPr>
+        <w:t>数据</w:t>
+      </w:r>
+      <w:r>
+        <w:t>规整化方面的话题</w:t>
+      </w:r>
+    </w:p>
+    <w:p>
+      <w:pPr>
+        <w:pStyle w:val="ListParagraph"/>
+        <w:numPr>
+          <w:ilvl w:val="1"/>
+          <w:numId w:val="34"/>
+        </w:numPr>
+        <w:ind w:firstLineChars="0"/>
+      </w:pPr>
+      <w:r>
+        <w:rPr>
+          <w:rFonts w:hint="eastAsia"/>
+        </w:rPr>
+        <w:t>时间</w:t>
+      </w:r>
+      <w:r>
+        <w:t>序列以及截面</w:t>
+      </w:r>
+      <w:r>
+        <w:rPr>
+          <w:rFonts w:hint="eastAsia"/>
+        </w:rPr>
+        <w:t>对齐</w:t>
+      </w:r>
+    </w:p>
+    <w:p>
+      <w:pPr>
+        <w:pStyle w:val="ListParagraph"/>
+        <w:numPr>
+          <w:ilvl w:val="1"/>
+          <w:numId w:val="34"/>
+        </w:numPr>
+        <w:ind w:firstLineChars="0"/>
+      </w:pPr>
+      <w:r>
+        <w:rPr>
+          <w:rFonts w:hint="eastAsia"/>
+        </w:rPr>
+        <w:t>频率</w:t>
+      </w:r>
+      <w:r>
+        <w:t>不同的时间序列的运算</w:t>
+      </w:r>
+    </w:p>
+    <w:p>
+      <w:pPr>
+        <w:pStyle w:val="ListParagraph"/>
+        <w:numPr>
+          <w:ilvl w:val="1"/>
+          <w:numId w:val="34"/>
+        </w:numPr>
+        <w:ind w:firstLineChars="0"/>
+      </w:pPr>
+      <w:r>
+        <w:rPr>
+          <w:rFonts w:hint="eastAsia"/>
+        </w:rPr>
+        <w:t>使用</w:t>
+      </w:r>
+      <w:r>
+        <w:t>Period</w:t>
+      </w:r>
+    </w:p>
+    <w:p>
+      <w:pPr>
+        <w:pStyle w:val="ListParagraph"/>
+        <w:numPr>
+          <w:ilvl w:val="1"/>
+          <w:numId w:val="34"/>
+        </w:numPr>
+        <w:ind w:firstLineChars="0"/>
+      </w:pPr>
+      <w:r>
+        <w:rPr>
+          <w:rFonts w:hint="eastAsia"/>
+        </w:rPr>
+        <w:t>时间</w:t>
+      </w:r>
+      <w:r>
+        <w:t>和</w:t>
+      </w:r>
+      <w:r>
+        <w:t>“</w:t>
+      </w:r>
+      <w:r>
+        <w:t>最当前</w:t>
+      </w:r>
+      <w:r>
+        <w:t>”</w:t>
+      </w:r>
+      <w:r>
+        <w:t>数据选取</w:t>
+      </w:r>
+    </w:p>
+    <w:p>
+      <w:pPr>
+        <w:pStyle w:val="ListParagraph"/>
+        <w:numPr>
+          <w:ilvl w:val="1"/>
+          <w:numId w:val="34"/>
+        </w:numPr>
+        <w:ind w:firstLineChars="0"/>
+      </w:pPr>
+      <w:r>
+        <w:rPr>
+          <w:rFonts w:hint="eastAsia"/>
+        </w:rPr>
+        <w:t>拼接</w:t>
+      </w:r>
+      <w:r>
+        <w:t>多个数据源</w:t>
+      </w:r>
+    </w:p>
+    <w:p>
+      <w:pPr>
+        <w:pStyle w:val="ListParagraph"/>
+        <w:numPr>
+          <w:ilvl w:val="1"/>
+          <w:numId w:val="34"/>
+        </w:numPr>
+        <w:ind w:firstLineChars="0"/>
+        <w:rPr>
+          <w:rFonts w:hint="eastAsia"/>
+        </w:rPr>
+      </w:pPr>
+      <w:r>
+        <w:rPr>
+          <w:rFonts w:hint="eastAsia"/>
+        </w:rPr>
+        <w:t>收益</w:t>
+      </w:r>
+      <w:r>
+        <w:t>指数和累计收益</w:t>
+      </w:r>
+    </w:p>
+    <w:p>
+      <w:pPr>
+        <w:pStyle w:val="ListParagraph"/>
+        <w:numPr>
+          <w:ilvl w:val="0"/>
+          <w:numId w:val="32"/>
+        </w:numPr>
+        <w:ind w:firstLineChars="0"/>
+      </w:pPr>
+      <w:r>
+        <w:rPr>
+          <w:rFonts w:hint="eastAsia"/>
+        </w:rPr>
+        <w:t>分组</w:t>
+      </w:r>
+      <w:r>
+        <w:t>变换和分析</w:t>
+      </w:r>
+    </w:p>
+    <w:p>
+      <w:pPr>
+        <w:pStyle w:val="ListParagraph"/>
+        <w:numPr>
+          <w:ilvl w:val="1"/>
+          <w:numId w:val="34"/>
+        </w:numPr>
+        <w:ind w:firstLineChars="0"/>
+      </w:pPr>
+      <w:r>
+        <w:rPr>
+          <w:rFonts w:hint="eastAsia"/>
+        </w:rPr>
+        <w:t>分组</w:t>
+      </w:r>
+      <w:r>
+        <w:t>因子</w:t>
+      </w:r>
+      <w:r>
+        <w:rPr>
+          <w:rFonts w:hint="eastAsia"/>
+        </w:rPr>
+        <w:t>暴露</w:t>
+      </w:r>
+    </w:p>
+    <w:p>
+      <w:pPr>
+        <w:pStyle w:val="ListParagraph"/>
+        <w:numPr>
+          <w:ilvl w:val="1"/>
+          <w:numId w:val="34"/>
+        </w:numPr>
+        <w:ind w:firstLineChars="0"/>
+      </w:pPr>
+      <w:r>
+        <w:rPr>
+          <w:rFonts w:hint="eastAsia"/>
+        </w:rPr>
+        <w:t>十</w:t>
+      </w:r>
+      <w:r>
+        <w:t>分位和四分位分析</w:t>
+      </w:r>
+    </w:p>
+    <w:p>
+      <w:pPr>
+        <w:pStyle w:val="ListParagraph"/>
+        <w:numPr>
+          <w:ilvl w:val="0"/>
+          <w:numId w:val="32"/>
+        </w:numPr>
+        <w:ind w:firstLineChars="0"/>
+      </w:pPr>
+      <w:r>
+        <w:rPr>
+          <w:rFonts w:hint="eastAsia"/>
+        </w:rPr>
+        <w:t>更多</w:t>
+      </w:r>
+      <w:r>
+        <w:t>示例应用</w:t>
+      </w:r>
+    </w:p>
+    <w:p>
+      <w:pPr>
+        <w:pStyle w:val="ListParagraph"/>
+        <w:numPr>
+          <w:ilvl w:val="1"/>
+          <w:numId w:val="34"/>
+        </w:numPr>
+        <w:ind w:firstLineChars="0"/>
+      </w:pPr>
+      <w:r>
+        <w:rPr>
+          <w:rFonts w:hint="eastAsia"/>
+        </w:rPr>
+        <w:t>信号前沿</w:t>
+      </w:r>
+      <w:r>
+        <w:t>分析</w:t>
+      </w:r>
+    </w:p>
+    <w:p>
+      <w:pPr>
+        <w:pStyle w:val="ListParagraph"/>
+        <w:numPr>
+          <w:ilvl w:val="1"/>
+          <w:numId w:val="34"/>
+        </w:numPr>
+        <w:ind w:firstLineChars="0"/>
+      </w:pPr>
+      <w:r>
+        <w:rPr>
+          <w:rFonts w:hint="eastAsia"/>
+        </w:rPr>
+        <w:t>期货</w:t>
+      </w:r>
+      <w:r>
+        <w:t>合约转仓</w:t>
+      </w:r>
+    </w:p>
+    <w:p>
+      <w:pPr>
+        <w:pStyle w:val="ListParagraph"/>
+        <w:numPr>
+          <w:ilvl w:val="1"/>
+          <w:numId w:val="34"/>
+        </w:numPr>
+        <w:ind w:firstLineChars="0"/>
+      </w:pPr>
+      <w:bookmarkStart w:id="2" w:name="_GoBack"/>
+      <w:bookmarkEnd w:id="2"/>
+      <w:r>
+        <w:rPr>
+          <w:rFonts w:hint="eastAsia"/>
+        </w:rPr>
+        <w:t>移动</w:t>
+      </w:r>
+      <w:r>
+        <w:t>相关系数与线性回归</w:t>
+      </w:r>
+    </w:p>
+    <w:p>
+      <w:pPr>
+        <w:ind w:left="420"/>
+        <w:rPr>
+          <w:rFonts w:hint="eastAsia"/>
+        </w:rPr>
+      </w:pPr>
+    </w:p>
+    <w:p>
+      <w:pPr>
+        <w:ind w:left="420"/>
+        <w:rPr>
+          <w:rFonts w:hint="eastAsia"/>
+        </w:rPr>
+      </w:pPr>
     </w:p>
     <w:p>
       <w:pPr>
@@ -13511,6 +15314,232 @@
 <file path=word/numbering.xml><?xml version="1.0" encoding="utf-8"?>
 <w:numbering xmlns:wpc="http://schemas.microsoft.com/office/word/2010/wordprocessingCanvas" xmlns:mc="http://schemas.openxmlformats.org/markup-compatibility/2006" xmlns:o="urn:schemas-microsoft-com:office:office" xmlns:r="http://schemas.openxmlformats.org/officeDocument/2006/relationships" xmlns:m="http://schemas.openxmlformats.org/officeDocument/2006/math" xmlns:v="urn:schemas-microsoft-com:vml" xmlns:wp14="http://schemas.microsoft.com/office/word/2010/wordprocessingDrawing" xmlns:wp="http://schemas.openxmlformats.org/drawingml/2006/wordprocessingDrawing" xmlns:w10="urn:schemas-microsoft-com:office:word" xmlns:w="http://schemas.openxmlformats.org/wordprocessingml/2006/main" xmlns:w14="http://schemas.microsoft.com/office/word/2010/wordml" xmlns:w15="http://schemas.microsoft.com/office/word/2012/wordml" xmlns:wpg="http://schemas.microsoft.com/office/word/2010/wordprocessingGroup" xmlns:wpi="http://schemas.microsoft.com/office/word/2010/wordprocessingInk" xmlns:wne="http://schemas.microsoft.com/office/word/2006/wordml" xmlns:wps="http://schemas.microsoft.com/office/word/2010/wordprocessingShape" mc:Ignorable="w14 w15 wp14">
   <w:abstractNum w:abstractNumId="0" w15:restartNumberingAfterBreak="0">
+    <w:nsid w:val="02826627"/>
+    <w:multiLevelType w:val="hybridMultilevel"/>
+    <w:tmpl w:val="7A12A924"/>
+    <w:lvl w:ilvl="0" w:tplc="04090009">
+      <w:start w:val="1"/>
+      <w:numFmt w:val="bullet"/>
+      <w:lvlText w:val=""/>
+      <w:lvlJc w:val="left"/>
+      <w:pPr>
+        <w:ind w:left="1260" w:hanging="420"/>
+      </w:pPr>
+      <w:rPr>
+        <w:rFonts w:ascii="Wingdings" w:hAnsi="Wingdings" w:hint="default"/>
+      </w:rPr>
+    </w:lvl>
+    <w:lvl w:ilvl="1" w:tplc="04090003" w:tentative="1">
+      <w:start w:val="1"/>
+      <w:numFmt w:val="bullet"/>
+      <w:lvlText w:val=""/>
+      <w:lvlJc w:val="left"/>
+      <w:pPr>
+        <w:ind w:left="1680" w:hanging="420"/>
+      </w:pPr>
+      <w:rPr>
+        <w:rFonts w:ascii="Wingdings" w:hAnsi="Wingdings" w:hint="default"/>
+      </w:rPr>
+    </w:lvl>
+    <w:lvl w:ilvl="2" w:tplc="04090005" w:tentative="1">
+      <w:start w:val="1"/>
+      <w:numFmt w:val="bullet"/>
+      <w:lvlText w:val=""/>
+      <w:lvlJc w:val="left"/>
+      <w:pPr>
+        <w:ind w:left="2100" w:hanging="420"/>
+      </w:pPr>
+      <w:rPr>
+        <w:rFonts w:ascii="Wingdings" w:hAnsi="Wingdings" w:hint="default"/>
+      </w:rPr>
+    </w:lvl>
+    <w:lvl w:ilvl="3" w:tplc="04090001" w:tentative="1">
+      <w:start w:val="1"/>
+      <w:numFmt w:val="bullet"/>
+      <w:lvlText w:val=""/>
+      <w:lvlJc w:val="left"/>
+      <w:pPr>
+        <w:ind w:left="2520" w:hanging="420"/>
+      </w:pPr>
+      <w:rPr>
+        <w:rFonts w:ascii="Wingdings" w:hAnsi="Wingdings" w:hint="default"/>
+      </w:rPr>
+    </w:lvl>
+    <w:lvl w:ilvl="4" w:tplc="04090003" w:tentative="1">
+      <w:start w:val="1"/>
+      <w:numFmt w:val="bullet"/>
+      <w:lvlText w:val=""/>
+      <w:lvlJc w:val="left"/>
+      <w:pPr>
+        <w:ind w:left="2940" w:hanging="420"/>
+      </w:pPr>
+      <w:rPr>
+        <w:rFonts w:ascii="Wingdings" w:hAnsi="Wingdings" w:hint="default"/>
+      </w:rPr>
+    </w:lvl>
+    <w:lvl w:ilvl="5" w:tplc="04090005" w:tentative="1">
+      <w:start w:val="1"/>
+      <w:numFmt w:val="bullet"/>
+      <w:lvlText w:val=""/>
+      <w:lvlJc w:val="left"/>
+      <w:pPr>
+        <w:ind w:left="3360" w:hanging="420"/>
+      </w:pPr>
+      <w:rPr>
+        <w:rFonts w:ascii="Wingdings" w:hAnsi="Wingdings" w:hint="default"/>
+      </w:rPr>
+    </w:lvl>
+    <w:lvl w:ilvl="6" w:tplc="04090001" w:tentative="1">
+      <w:start w:val="1"/>
+      <w:numFmt w:val="bullet"/>
+      <w:lvlText w:val=""/>
+      <w:lvlJc w:val="left"/>
+      <w:pPr>
+        <w:ind w:left="3780" w:hanging="420"/>
+      </w:pPr>
+      <w:rPr>
+        <w:rFonts w:ascii="Wingdings" w:hAnsi="Wingdings" w:hint="default"/>
+      </w:rPr>
+    </w:lvl>
+    <w:lvl w:ilvl="7" w:tplc="04090003" w:tentative="1">
+      <w:start w:val="1"/>
+      <w:numFmt w:val="bullet"/>
+      <w:lvlText w:val=""/>
+      <w:lvlJc w:val="left"/>
+      <w:pPr>
+        <w:ind w:left="4200" w:hanging="420"/>
+      </w:pPr>
+      <w:rPr>
+        <w:rFonts w:ascii="Wingdings" w:hAnsi="Wingdings" w:hint="default"/>
+      </w:rPr>
+    </w:lvl>
+    <w:lvl w:ilvl="8" w:tplc="04090005" w:tentative="1">
+      <w:start w:val="1"/>
+      <w:numFmt w:val="bullet"/>
+      <w:lvlText w:val=""/>
+      <w:lvlJc w:val="left"/>
+      <w:pPr>
+        <w:ind w:left="4620" w:hanging="420"/>
+      </w:pPr>
+      <w:rPr>
+        <w:rFonts w:ascii="Wingdings" w:hAnsi="Wingdings" w:hint="default"/>
+      </w:rPr>
+    </w:lvl>
+  </w:abstractNum>
+  <w:abstractNum w:abstractNumId="1" w15:restartNumberingAfterBreak="0">
+    <w:nsid w:val="03772081"/>
+    <w:multiLevelType w:val="hybridMultilevel"/>
+    <w:tmpl w:val="5BD46AE0"/>
+    <w:lvl w:ilvl="0" w:tplc="0409000B">
+      <w:start w:val="1"/>
+      <w:numFmt w:val="bullet"/>
+      <w:lvlText w:val=""/>
+      <w:lvlJc w:val="left"/>
+      <w:pPr>
+        <w:ind w:left="840" w:hanging="420"/>
+      </w:pPr>
+      <w:rPr>
+        <w:rFonts w:ascii="Wingdings" w:hAnsi="Wingdings" w:hint="default"/>
+      </w:rPr>
+    </w:lvl>
+    <w:lvl w:ilvl="1" w:tplc="04090003" w:tentative="1">
+      <w:start w:val="1"/>
+      <w:numFmt w:val="bullet"/>
+      <w:lvlText w:val=""/>
+      <w:lvlJc w:val="left"/>
+      <w:pPr>
+        <w:ind w:left="1260" w:hanging="420"/>
+      </w:pPr>
+      <w:rPr>
+        <w:rFonts w:ascii="Wingdings" w:hAnsi="Wingdings" w:hint="default"/>
+      </w:rPr>
+    </w:lvl>
+    <w:lvl w:ilvl="2" w:tplc="04090005" w:tentative="1">
+      <w:start w:val="1"/>
+      <w:numFmt w:val="bullet"/>
+      <w:lvlText w:val=""/>
+      <w:lvlJc w:val="left"/>
+      <w:pPr>
+        <w:ind w:left="1680" w:hanging="420"/>
+      </w:pPr>
+      <w:rPr>
+        <w:rFonts w:ascii="Wingdings" w:hAnsi="Wingdings" w:hint="default"/>
+      </w:rPr>
+    </w:lvl>
+    <w:lvl w:ilvl="3" w:tplc="04090001" w:tentative="1">
+      <w:start w:val="1"/>
+      <w:numFmt w:val="bullet"/>
+      <w:lvlText w:val=""/>
+      <w:lvlJc w:val="left"/>
+      <w:pPr>
+        <w:ind w:left="2100" w:hanging="420"/>
+      </w:pPr>
+      <w:rPr>
+        <w:rFonts w:ascii="Wingdings" w:hAnsi="Wingdings" w:hint="default"/>
+      </w:rPr>
+    </w:lvl>
+    <w:lvl w:ilvl="4" w:tplc="04090003" w:tentative="1">
+      <w:start w:val="1"/>
+      <w:numFmt w:val="bullet"/>
+      <w:lvlText w:val=""/>
+      <w:lvlJc w:val="left"/>
+      <w:pPr>
+        <w:ind w:left="2520" w:hanging="420"/>
+      </w:pPr>
+      <w:rPr>
+        <w:rFonts w:ascii="Wingdings" w:hAnsi="Wingdings" w:hint="default"/>
+      </w:rPr>
+    </w:lvl>
+    <w:lvl w:ilvl="5" w:tplc="04090005" w:tentative="1">
+      <w:start w:val="1"/>
+      <w:numFmt w:val="bullet"/>
+      <w:lvlText w:val=""/>
+      <w:lvlJc w:val="left"/>
+      <w:pPr>
+        <w:ind w:left="2940" w:hanging="420"/>
+      </w:pPr>
+      <w:rPr>
+        <w:rFonts w:ascii="Wingdings" w:hAnsi="Wingdings" w:hint="default"/>
+      </w:rPr>
+    </w:lvl>
+    <w:lvl w:ilvl="6" w:tplc="04090001" w:tentative="1">
+      <w:start w:val="1"/>
+      <w:numFmt w:val="bullet"/>
+      <w:lvlText w:val=""/>
+      <w:lvlJc w:val="left"/>
+      <w:pPr>
+        <w:ind w:left="3360" w:hanging="420"/>
+      </w:pPr>
+      <w:rPr>
+        <w:rFonts w:ascii="Wingdings" w:hAnsi="Wingdings" w:hint="default"/>
+      </w:rPr>
+    </w:lvl>
+    <w:lvl w:ilvl="7" w:tplc="04090003" w:tentative="1">
+      <w:start w:val="1"/>
+      <w:numFmt w:val="bullet"/>
+      <w:lvlText w:val=""/>
+      <w:lvlJc w:val="left"/>
+      <w:pPr>
+        <w:ind w:left="3780" w:hanging="420"/>
+      </w:pPr>
+      <w:rPr>
+        <w:rFonts w:ascii="Wingdings" w:hAnsi="Wingdings" w:hint="default"/>
+      </w:rPr>
+    </w:lvl>
+    <w:lvl w:ilvl="8" w:tplc="04090005" w:tentative="1">
+      <w:start w:val="1"/>
+      <w:numFmt w:val="bullet"/>
+      <w:lvlText w:val=""/>
+      <w:lvlJc w:val="left"/>
+      <w:pPr>
+        <w:ind w:left="4200" w:hanging="420"/>
+      </w:pPr>
+      <w:rPr>
+        <w:rFonts w:ascii="Wingdings" w:hAnsi="Wingdings" w:hint="default"/>
+      </w:rPr>
+    </w:lvl>
+  </w:abstractNum>
+  <w:abstractNum w:abstractNumId="2" w15:restartNumberingAfterBreak="0">
     <w:nsid w:val="04265133"/>
     <w:multiLevelType w:val="hybridMultilevel"/>
     <w:tmpl w:val="43A68532"/>
@@ -13623,7 +15652,120 @@
       </w:rPr>
     </w:lvl>
   </w:abstractNum>
-  <w:abstractNum w:abstractNumId="1" w15:restartNumberingAfterBreak="0">
+  <w:abstractNum w:abstractNumId="3" w15:restartNumberingAfterBreak="0">
+    <w:nsid w:val="1825001A"/>
+    <w:multiLevelType w:val="hybridMultilevel"/>
+    <w:tmpl w:val="21CE3178"/>
+    <w:lvl w:ilvl="0" w:tplc="0409000B">
+      <w:start w:val="1"/>
+      <w:numFmt w:val="bullet"/>
+      <w:lvlText w:val=""/>
+      <w:lvlJc w:val="left"/>
+      <w:pPr>
+        <w:ind w:left="841" w:hanging="420"/>
+      </w:pPr>
+      <w:rPr>
+        <w:rFonts w:ascii="Wingdings" w:hAnsi="Wingdings" w:hint="default"/>
+      </w:rPr>
+    </w:lvl>
+    <w:lvl w:ilvl="1" w:tplc="04090003" w:tentative="1">
+      <w:start w:val="1"/>
+      <w:numFmt w:val="bullet"/>
+      <w:lvlText w:val=""/>
+      <w:lvlJc w:val="left"/>
+      <w:pPr>
+        <w:ind w:left="1261" w:hanging="420"/>
+      </w:pPr>
+      <w:rPr>
+        <w:rFonts w:ascii="Wingdings" w:hAnsi="Wingdings" w:hint="default"/>
+      </w:rPr>
+    </w:lvl>
+    <w:lvl w:ilvl="2" w:tplc="04090005" w:tentative="1">
+      <w:start w:val="1"/>
+      <w:numFmt w:val="bullet"/>
+      <w:lvlText w:val=""/>
+      <w:lvlJc w:val="left"/>
+      <w:pPr>
+        <w:ind w:left="1681" w:hanging="420"/>
+      </w:pPr>
+      <w:rPr>
+        <w:rFonts w:ascii="Wingdings" w:hAnsi="Wingdings" w:hint="default"/>
+      </w:rPr>
+    </w:lvl>
+    <w:lvl w:ilvl="3" w:tplc="04090001" w:tentative="1">
+      <w:start w:val="1"/>
+      <w:numFmt w:val="bullet"/>
+      <w:lvlText w:val=""/>
+      <w:lvlJc w:val="left"/>
+      <w:pPr>
+        <w:ind w:left="2101" w:hanging="420"/>
+      </w:pPr>
+      <w:rPr>
+        <w:rFonts w:ascii="Wingdings" w:hAnsi="Wingdings" w:hint="default"/>
+      </w:rPr>
+    </w:lvl>
+    <w:lvl w:ilvl="4" w:tplc="04090003" w:tentative="1">
+      <w:start w:val="1"/>
+      <w:numFmt w:val="bullet"/>
+      <w:lvlText w:val=""/>
+      <w:lvlJc w:val="left"/>
+      <w:pPr>
+        <w:ind w:left="2521" w:hanging="420"/>
+      </w:pPr>
+      <w:rPr>
+        <w:rFonts w:ascii="Wingdings" w:hAnsi="Wingdings" w:hint="default"/>
+      </w:rPr>
+    </w:lvl>
+    <w:lvl w:ilvl="5" w:tplc="04090005" w:tentative="1">
+      <w:start w:val="1"/>
+      <w:numFmt w:val="bullet"/>
+      <w:lvlText w:val=""/>
+      <w:lvlJc w:val="left"/>
+      <w:pPr>
+        <w:ind w:left="2941" w:hanging="420"/>
+      </w:pPr>
+      <w:rPr>
+        <w:rFonts w:ascii="Wingdings" w:hAnsi="Wingdings" w:hint="default"/>
+      </w:rPr>
+    </w:lvl>
+    <w:lvl w:ilvl="6" w:tplc="04090001" w:tentative="1">
+      <w:start w:val="1"/>
+      <w:numFmt w:val="bullet"/>
+      <w:lvlText w:val=""/>
+      <w:lvlJc w:val="left"/>
+      <w:pPr>
+        <w:ind w:left="3361" w:hanging="420"/>
+      </w:pPr>
+      <w:rPr>
+        <w:rFonts w:ascii="Wingdings" w:hAnsi="Wingdings" w:hint="default"/>
+      </w:rPr>
+    </w:lvl>
+    <w:lvl w:ilvl="7" w:tplc="04090003" w:tentative="1">
+      <w:start w:val="1"/>
+      <w:numFmt w:val="bullet"/>
+      <w:lvlText w:val=""/>
+      <w:lvlJc w:val="left"/>
+      <w:pPr>
+        <w:ind w:left="3781" w:hanging="420"/>
+      </w:pPr>
+      <w:rPr>
+        <w:rFonts w:ascii="Wingdings" w:hAnsi="Wingdings" w:hint="default"/>
+      </w:rPr>
+    </w:lvl>
+    <w:lvl w:ilvl="8" w:tplc="04090005" w:tentative="1">
+      <w:start w:val="1"/>
+      <w:numFmt w:val="bullet"/>
+      <w:lvlText w:val=""/>
+      <w:lvlJc w:val="left"/>
+      <w:pPr>
+        <w:ind w:left="4201" w:hanging="420"/>
+      </w:pPr>
+      <w:rPr>
+        <w:rFonts w:ascii="Wingdings" w:hAnsi="Wingdings" w:hint="default"/>
+      </w:rPr>
+    </w:lvl>
+  </w:abstractNum>
+  <w:abstractNum w:abstractNumId="4" w15:restartNumberingAfterBreak="0">
     <w:nsid w:val="21A86F34"/>
     <w:multiLevelType w:val="hybridMultilevel"/>
     <w:tmpl w:val="EEE448D8"/>
@@ -13736,7 +15878,120 @@
       </w:rPr>
     </w:lvl>
   </w:abstractNum>
-  <w:abstractNum w:abstractNumId="2" w15:restartNumberingAfterBreak="0">
+  <w:abstractNum w:abstractNumId="5" w15:restartNumberingAfterBreak="0">
+    <w:nsid w:val="24D40874"/>
+    <w:multiLevelType w:val="hybridMultilevel"/>
+    <w:tmpl w:val="10F2916E"/>
+    <w:lvl w:ilvl="0" w:tplc="04090009">
+      <w:start w:val="1"/>
+      <w:numFmt w:val="bullet"/>
+      <w:lvlText w:val=""/>
+      <w:lvlJc w:val="left"/>
+      <w:pPr>
+        <w:ind w:left="840" w:hanging="420"/>
+      </w:pPr>
+      <w:rPr>
+        <w:rFonts w:ascii="Wingdings" w:hAnsi="Wingdings" w:hint="default"/>
+      </w:rPr>
+    </w:lvl>
+    <w:lvl w:ilvl="1" w:tplc="04090003">
+      <w:start w:val="1"/>
+      <w:numFmt w:val="bullet"/>
+      <w:lvlText w:val=""/>
+      <w:lvlJc w:val="left"/>
+      <w:pPr>
+        <w:ind w:left="1260" w:hanging="420"/>
+      </w:pPr>
+      <w:rPr>
+        <w:rFonts w:ascii="Wingdings" w:hAnsi="Wingdings" w:hint="default"/>
+      </w:rPr>
+    </w:lvl>
+    <w:lvl w:ilvl="2" w:tplc="04090005" w:tentative="1">
+      <w:start w:val="1"/>
+      <w:numFmt w:val="bullet"/>
+      <w:lvlText w:val=""/>
+      <w:lvlJc w:val="left"/>
+      <w:pPr>
+        <w:ind w:left="1680" w:hanging="420"/>
+      </w:pPr>
+      <w:rPr>
+        <w:rFonts w:ascii="Wingdings" w:hAnsi="Wingdings" w:hint="default"/>
+      </w:rPr>
+    </w:lvl>
+    <w:lvl w:ilvl="3" w:tplc="04090001" w:tentative="1">
+      <w:start w:val="1"/>
+      <w:numFmt w:val="bullet"/>
+      <w:lvlText w:val=""/>
+      <w:lvlJc w:val="left"/>
+      <w:pPr>
+        <w:ind w:left="2100" w:hanging="420"/>
+      </w:pPr>
+      <w:rPr>
+        <w:rFonts w:ascii="Wingdings" w:hAnsi="Wingdings" w:hint="default"/>
+      </w:rPr>
+    </w:lvl>
+    <w:lvl w:ilvl="4" w:tplc="04090003" w:tentative="1">
+      <w:start w:val="1"/>
+      <w:numFmt w:val="bullet"/>
+      <w:lvlText w:val=""/>
+      <w:lvlJc w:val="left"/>
+      <w:pPr>
+        <w:ind w:left="2520" w:hanging="420"/>
+      </w:pPr>
+      <w:rPr>
+        <w:rFonts w:ascii="Wingdings" w:hAnsi="Wingdings" w:hint="default"/>
+      </w:rPr>
+    </w:lvl>
+    <w:lvl w:ilvl="5" w:tplc="04090005" w:tentative="1">
+      <w:start w:val="1"/>
+      <w:numFmt w:val="bullet"/>
+      <w:lvlText w:val=""/>
+      <w:lvlJc w:val="left"/>
+      <w:pPr>
+        <w:ind w:left="2940" w:hanging="420"/>
+      </w:pPr>
+      <w:rPr>
+        <w:rFonts w:ascii="Wingdings" w:hAnsi="Wingdings" w:hint="default"/>
+      </w:rPr>
+    </w:lvl>
+    <w:lvl w:ilvl="6" w:tplc="04090001" w:tentative="1">
+      <w:start w:val="1"/>
+      <w:numFmt w:val="bullet"/>
+      <w:lvlText w:val=""/>
+      <w:lvlJc w:val="left"/>
+      <w:pPr>
+        <w:ind w:left="3360" w:hanging="420"/>
+      </w:pPr>
+      <w:rPr>
+        <w:rFonts w:ascii="Wingdings" w:hAnsi="Wingdings" w:hint="default"/>
+      </w:rPr>
+    </w:lvl>
+    <w:lvl w:ilvl="7" w:tplc="04090003" w:tentative="1">
+      <w:start w:val="1"/>
+      <w:numFmt w:val="bullet"/>
+      <w:lvlText w:val=""/>
+      <w:lvlJc w:val="left"/>
+      <w:pPr>
+        <w:ind w:left="3780" w:hanging="420"/>
+      </w:pPr>
+      <w:rPr>
+        <w:rFonts w:ascii="Wingdings" w:hAnsi="Wingdings" w:hint="default"/>
+      </w:rPr>
+    </w:lvl>
+    <w:lvl w:ilvl="8" w:tplc="04090005" w:tentative="1">
+      <w:start w:val="1"/>
+      <w:numFmt w:val="bullet"/>
+      <w:lvlText w:val=""/>
+      <w:lvlJc w:val="left"/>
+      <w:pPr>
+        <w:ind w:left="4200" w:hanging="420"/>
+      </w:pPr>
+      <w:rPr>
+        <w:rFonts w:ascii="Wingdings" w:hAnsi="Wingdings" w:hint="default"/>
+      </w:rPr>
+    </w:lvl>
+  </w:abstractNum>
+  <w:abstractNum w:abstractNumId="6" w15:restartNumberingAfterBreak="0">
     <w:nsid w:val="26721B32"/>
     <w:multiLevelType w:val="hybridMultilevel"/>
     <w:tmpl w:val="F4B0B654"/>
@@ -13849,7 +16104,7 @@
       </w:rPr>
     </w:lvl>
   </w:abstractNum>
-  <w:abstractNum w:abstractNumId="3" w15:restartNumberingAfterBreak="0">
+  <w:abstractNum w:abstractNumId="7" w15:restartNumberingAfterBreak="0">
     <w:nsid w:val="278A135D"/>
     <w:multiLevelType w:val="hybridMultilevel"/>
     <w:tmpl w:val="2F680610"/>
@@ -13938,7 +16193,7 @@
       </w:pPr>
     </w:lvl>
   </w:abstractNum>
-  <w:abstractNum w:abstractNumId="4" w15:restartNumberingAfterBreak="0">
+  <w:abstractNum w:abstractNumId="8" w15:restartNumberingAfterBreak="0">
     <w:nsid w:val="2B5A4695"/>
     <w:multiLevelType w:val="multilevel"/>
     <w:tmpl w:val="0409001D"/>
@@ -14024,7 +16279,120 @@
       </w:pPr>
     </w:lvl>
   </w:abstractNum>
-  <w:abstractNum w:abstractNumId="5" w15:restartNumberingAfterBreak="0">
+  <w:abstractNum w:abstractNumId="9" w15:restartNumberingAfterBreak="0">
+    <w:nsid w:val="32104D51"/>
+    <w:multiLevelType w:val="hybridMultilevel"/>
+    <w:tmpl w:val="D73A4E00"/>
+    <w:lvl w:ilvl="0" w:tplc="04090009">
+      <w:start w:val="1"/>
+      <w:numFmt w:val="bullet"/>
+      <w:lvlText w:val=""/>
+      <w:lvlJc w:val="left"/>
+      <w:pPr>
+        <w:ind w:left="1262" w:hanging="420"/>
+      </w:pPr>
+      <w:rPr>
+        <w:rFonts w:ascii="Wingdings" w:hAnsi="Wingdings" w:hint="default"/>
+      </w:rPr>
+    </w:lvl>
+    <w:lvl w:ilvl="1" w:tplc="04090003" w:tentative="1">
+      <w:start w:val="1"/>
+      <w:numFmt w:val="bullet"/>
+      <w:lvlText w:val=""/>
+      <w:lvlJc w:val="left"/>
+      <w:pPr>
+        <w:ind w:left="1682" w:hanging="420"/>
+      </w:pPr>
+      <w:rPr>
+        <w:rFonts w:ascii="Wingdings" w:hAnsi="Wingdings" w:hint="default"/>
+      </w:rPr>
+    </w:lvl>
+    <w:lvl w:ilvl="2" w:tplc="04090005" w:tentative="1">
+      <w:start w:val="1"/>
+      <w:numFmt w:val="bullet"/>
+      <w:lvlText w:val=""/>
+      <w:lvlJc w:val="left"/>
+      <w:pPr>
+        <w:ind w:left="2102" w:hanging="420"/>
+      </w:pPr>
+      <w:rPr>
+        <w:rFonts w:ascii="Wingdings" w:hAnsi="Wingdings" w:hint="default"/>
+      </w:rPr>
+    </w:lvl>
+    <w:lvl w:ilvl="3" w:tplc="04090001" w:tentative="1">
+      <w:start w:val="1"/>
+      <w:numFmt w:val="bullet"/>
+      <w:lvlText w:val=""/>
+      <w:lvlJc w:val="left"/>
+      <w:pPr>
+        <w:ind w:left="2522" w:hanging="420"/>
+      </w:pPr>
+      <w:rPr>
+        <w:rFonts w:ascii="Wingdings" w:hAnsi="Wingdings" w:hint="default"/>
+      </w:rPr>
+    </w:lvl>
+    <w:lvl w:ilvl="4" w:tplc="04090003" w:tentative="1">
+      <w:start w:val="1"/>
+      <w:numFmt w:val="bullet"/>
+      <w:lvlText w:val=""/>
+      <w:lvlJc w:val="left"/>
+      <w:pPr>
+        <w:ind w:left="2942" w:hanging="420"/>
+      </w:pPr>
+      <w:rPr>
+        <w:rFonts w:ascii="Wingdings" w:hAnsi="Wingdings" w:hint="default"/>
+      </w:rPr>
+    </w:lvl>
+    <w:lvl w:ilvl="5" w:tplc="04090005" w:tentative="1">
+      <w:start w:val="1"/>
+      <w:numFmt w:val="bullet"/>
+      <w:lvlText w:val=""/>
+      <w:lvlJc w:val="left"/>
+      <w:pPr>
+        <w:ind w:left="3362" w:hanging="420"/>
+      </w:pPr>
+      <w:rPr>
+        <w:rFonts w:ascii="Wingdings" w:hAnsi="Wingdings" w:hint="default"/>
+      </w:rPr>
+    </w:lvl>
+    <w:lvl w:ilvl="6" w:tplc="04090001" w:tentative="1">
+      <w:start w:val="1"/>
+      <w:numFmt w:val="bullet"/>
+      <w:lvlText w:val=""/>
+      <w:lvlJc w:val="left"/>
+      <w:pPr>
+        <w:ind w:left="3782" w:hanging="420"/>
+      </w:pPr>
+      <w:rPr>
+        <w:rFonts w:ascii="Wingdings" w:hAnsi="Wingdings" w:hint="default"/>
+      </w:rPr>
+    </w:lvl>
+    <w:lvl w:ilvl="7" w:tplc="04090003" w:tentative="1">
+      <w:start w:val="1"/>
+      <w:numFmt w:val="bullet"/>
+      <w:lvlText w:val=""/>
+      <w:lvlJc w:val="left"/>
+      <w:pPr>
+        <w:ind w:left="4202" w:hanging="420"/>
+      </w:pPr>
+      <w:rPr>
+        <w:rFonts w:ascii="Wingdings" w:hAnsi="Wingdings" w:hint="default"/>
+      </w:rPr>
+    </w:lvl>
+    <w:lvl w:ilvl="8" w:tplc="04090005" w:tentative="1">
+      <w:start w:val="1"/>
+      <w:numFmt w:val="bullet"/>
+      <w:lvlText w:val=""/>
+      <w:lvlJc w:val="left"/>
+      <w:pPr>
+        <w:ind w:left="4622" w:hanging="420"/>
+      </w:pPr>
+      <w:rPr>
+        <w:rFonts w:ascii="Wingdings" w:hAnsi="Wingdings" w:hint="default"/>
+      </w:rPr>
+    </w:lvl>
+  </w:abstractNum>
+  <w:abstractNum w:abstractNumId="10" w15:restartNumberingAfterBreak="0">
     <w:nsid w:val="32692425"/>
     <w:multiLevelType w:val="hybridMultilevel"/>
     <w:tmpl w:val="67F22A3C"/>
@@ -14113,7 +16481,7 @@
       </w:pPr>
     </w:lvl>
   </w:abstractNum>
-  <w:abstractNum w:abstractNumId="6" w15:restartNumberingAfterBreak="0">
+  <w:abstractNum w:abstractNumId="11" w15:restartNumberingAfterBreak="0">
     <w:nsid w:val="33DA5F62"/>
     <w:multiLevelType w:val="multilevel"/>
     <w:tmpl w:val="1A5CA800"/>
@@ -14199,7 +16567,120 @@
       </w:pPr>
     </w:lvl>
   </w:abstractNum>
-  <w:abstractNum w:abstractNumId="7" w15:restartNumberingAfterBreak="0">
+  <w:abstractNum w:abstractNumId="12" w15:restartNumberingAfterBreak="0">
+    <w:nsid w:val="36476EE2"/>
+    <w:multiLevelType w:val="hybridMultilevel"/>
+    <w:tmpl w:val="3810462C"/>
+    <w:lvl w:ilvl="0" w:tplc="0409000B">
+      <w:start w:val="1"/>
+      <w:numFmt w:val="bullet"/>
+      <w:lvlText w:val=""/>
+      <w:lvlJc w:val="left"/>
+      <w:pPr>
+        <w:ind w:left="420" w:hanging="420"/>
+      </w:pPr>
+      <w:rPr>
+        <w:rFonts w:ascii="Wingdings" w:hAnsi="Wingdings" w:hint="default"/>
+      </w:rPr>
+    </w:lvl>
+    <w:lvl w:ilvl="1" w:tplc="0409000B">
+      <w:start w:val="1"/>
+      <w:numFmt w:val="bullet"/>
+      <w:lvlText w:val=""/>
+      <w:lvlJc w:val="left"/>
+      <w:pPr>
+        <w:ind w:left="840" w:hanging="420"/>
+      </w:pPr>
+      <w:rPr>
+        <w:rFonts w:ascii="Wingdings" w:hAnsi="Wingdings" w:hint="default"/>
+      </w:rPr>
+    </w:lvl>
+    <w:lvl w:ilvl="2" w:tplc="04090005" w:tentative="1">
+      <w:start w:val="1"/>
+      <w:numFmt w:val="bullet"/>
+      <w:lvlText w:val=""/>
+      <w:lvlJc w:val="left"/>
+      <w:pPr>
+        <w:ind w:left="1260" w:hanging="420"/>
+      </w:pPr>
+      <w:rPr>
+        <w:rFonts w:ascii="Wingdings" w:hAnsi="Wingdings" w:hint="default"/>
+      </w:rPr>
+    </w:lvl>
+    <w:lvl w:ilvl="3" w:tplc="04090001" w:tentative="1">
+      <w:start w:val="1"/>
+      <w:numFmt w:val="bullet"/>
+      <w:lvlText w:val=""/>
+      <w:lvlJc w:val="left"/>
+      <w:pPr>
+        <w:ind w:left="1680" w:hanging="420"/>
+      </w:pPr>
+      <w:rPr>
+        <w:rFonts w:ascii="Wingdings" w:hAnsi="Wingdings" w:hint="default"/>
+      </w:rPr>
+    </w:lvl>
+    <w:lvl w:ilvl="4" w:tplc="04090003" w:tentative="1">
+      <w:start w:val="1"/>
+      <w:numFmt w:val="bullet"/>
+      <w:lvlText w:val=""/>
+      <w:lvlJc w:val="left"/>
+      <w:pPr>
+        <w:ind w:left="2100" w:hanging="420"/>
+      </w:pPr>
+      <w:rPr>
+        <w:rFonts w:ascii="Wingdings" w:hAnsi="Wingdings" w:hint="default"/>
+      </w:rPr>
+    </w:lvl>
+    <w:lvl w:ilvl="5" w:tplc="04090005" w:tentative="1">
+      <w:start w:val="1"/>
+      <w:numFmt w:val="bullet"/>
+      <w:lvlText w:val=""/>
+      <w:lvlJc w:val="left"/>
+      <w:pPr>
+        <w:ind w:left="2520" w:hanging="420"/>
+      </w:pPr>
+      <w:rPr>
+        <w:rFonts w:ascii="Wingdings" w:hAnsi="Wingdings" w:hint="default"/>
+      </w:rPr>
+    </w:lvl>
+    <w:lvl w:ilvl="6" w:tplc="04090001" w:tentative="1">
+      <w:start w:val="1"/>
+      <w:numFmt w:val="bullet"/>
+      <w:lvlText w:val=""/>
+      <w:lvlJc w:val="left"/>
+      <w:pPr>
+        <w:ind w:left="2940" w:hanging="420"/>
+      </w:pPr>
+      <w:rPr>
+        <w:rFonts w:ascii="Wingdings" w:hAnsi="Wingdings" w:hint="default"/>
+      </w:rPr>
+    </w:lvl>
+    <w:lvl w:ilvl="7" w:tplc="04090003" w:tentative="1">
+      <w:start w:val="1"/>
+      <w:numFmt w:val="bullet"/>
+      <w:lvlText w:val=""/>
+      <w:lvlJc w:val="left"/>
+      <w:pPr>
+        <w:ind w:left="3360" w:hanging="420"/>
+      </w:pPr>
+      <w:rPr>
+        <w:rFonts w:ascii="Wingdings" w:hAnsi="Wingdings" w:hint="default"/>
+      </w:rPr>
+    </w:lvl>
+    <w:lvl w:ilvl="8" w:tplc="04090005" w:tentative="1">
+      <w:start w:val="1"/>
+      <w:numFmt w:val="bullet"/>
+      <w:lvlText w:val=""/>
+      <w:lvlJc w:val="left"/>
+      <w:pPr>
+        <w:ind w:left="3780" w:hanging="420"/>
+      </w:pPr>
+      <w:rPr>
+        <w:rFonts w:ascii="Wingdings" w:hAnsi="Wingdings" w:hint="default"/>
+      </w:rPr>
+    </w:lvl>
+  </w:abstractNum>
+  <w:abstractNum w:abstractNumId="13" w15:restartNumberingAfterBreak="0">
     <w:nsid w:val="3D8B3F66"/>
     <w:multiLevelType w:val="hybridMultilevel"/>
     <w:tmpl w:val="0DDE3D06"/>
@@ -14312,7 +16793,120 @@
       </w:rPr>
     </w:lvl>
   </w:abstractNum>
-  <w:abstractNum w:abstractNumId="8" w15:restartNumberingAfterBreak="0">
+  <w:abstractNum w:abstractNumId="14" w15:restartNumberingAfterBreak="0">
+    <w:nsid w:val="3E0050CD"/>
+    <w:multiLevelType w:val="hybridMultilevel"/>
+    <w:tmpl w:val="56D24296"/>
+    <w:lvl w:ilvl="0" w:tplc="04090009">
+      <w:start w:val="1"/>
+      <w:numFmt w:val="bullet"/>
+      <w:lvlText w:val=""/>
+      <w:lvlJc w:val="left"/>
+      <w:pPr>
+        <w:ind w:left="1260" w:hanging="420"/>
+      </w:pPr>
+      <w:rPr>
+        <w:rFonts w:ascii="Wingdings" w:hAnsi="Wingdings" w:hint="default"/>
+      </w:rPr>
+    </w:lvl>
+    <w:lvl w:ilvl="1" w:tplc="04090003" w:tentative="1">
+      <w:start w:val="1"/>
+      <w:numFmt w:val="bullet"/>
+      <w:lvlText w:val=""/>
+      <w:lvlJc w:val="left"/>
+      <w:pPr>
+        <w:ind w:left="1680" w:hanging="420"/>
+      </w:pPr>
+      <w:rPr>
+        <w:rFonts w:ascii="Wingdings" w:hAnsi="Wingdings" w:hint="default"/>
+      </w:rPr>
+    </w:lvl>
+    <w:lvl w:ilvl="2" w:tplc="04090005" w:tentative="1">
+      <w:start w:val="1"/>
+      <w:numFmt w:val="bullet"/>
+      <w:lvlText w:val=""/>
+      <w:lvlJc w:val="left"/>
+      <w:pPr>
+        <w:ind w:left="2100" w:hanging="420"/>
+      </w:pPr>
+      <w:rPr>
+        <w:rFonts w:ascii="Wingdings" w:hAnsi="Wingdings" w:hint="default"/>
+      </w:rPr>
+    </w:lvl>
+    <w:lvl w:ilvl="3" w:tplc="04090001" w:tentative="1">
+      <w:start w:val="1"/>
+      <w:numFmt w:val="bullet"/>
+      <w:lvlText w:val=""/>
+      <w:lvlJc w:val="left"/>
+      <w:pPr>
+        <w:ind w:left="2520" w:hanging="420"/>
+      </w:pPr>
+      <w:rPr>
+        <w:rFonts w:ascii="Wingdings" w:hAnsi="Wingdings" w:hint="default"/>
+      </w:rPr>
+    </w:lvl>
+    <w:lvl w:ilvl="4" w:tplc="04090003" w:tentative="1">
+      <w:start w:val="1"/>
+      <w:numFmt w:val="bullet"/>
+      <w:lvlText w:val=""/>
+      <w:lvlJc w:val="left"/>
+      <w:pPr>
+        <w:ind w:left="2940" w:hanging="420"/>
+      </w:pPr>
+      <w:rPr>
+        <w:rFonts w:ascii="Wingdings" w:hAnsi="Wingdings" w:hint="default"/>
+      </w:rPr>
+    </w:lvl>
+    <w:lvl w:ilvl="5" w:tplc="04090005" w:tentative="1">
+      <w:start w:val="1"/>
+      <w:numFmt w:val="bullet"/>
+      <w:lvlText w:val=""/>
+      <w:lvlJc w:val="left"/>
+      <w:pPr>
+        <w:ind w:left="3360" w:hanging="420"/>
+      </w:pPr>
+      <w:rPr>
+        <w:rFonts w:ascii="Wingdings" w:hAnsi="Wingdings" w:hint="default"/>
+      </w:rPr>
+    </w:lvl>
+    <w:lvl w:ilvl="6" w:tplc="04090001" w:tentative="1">
+      <w:start w:val="1"/>
+      <w:numFmt w:val="bullet"/>
+      <w:lvlText w:val=""/>
+      <w:lvlJc w:val="left"/>
+      <w:pPr>
+        <w:ind w:left="3780" w:hanging="420"/>
+      </w:pPr>
+      <w:rPr>
+        <w:rFonts w:ascii="Wingdings" w:hAnsi="Wingdings" w:hint="default"/>
+      </w:rPr>
+    </w:lvl>
+    <w:lvl w:ilvl="7" w:tplc="04090003" w:tentative="1">
+      <w:start w:val="1"/>
+      <w:numFmt w:val="bullet"/>
+      <w:lvlText w:val=""/>
+      <w:lvlJc w:val="left"/>
+      <w:pPr>
+        <w:ind w:left="4200" w:hanging="420"/>
+      </w:pPr>
+      <w:rPr>
+        <w:rFonts w:ascii="Wingdings" w:hAnsi="Wingdings" w:hint="default"/>
+      </w:rPr>
+    </w:lvl>
+    <w:lvl w:ilvl="8" w:tplc="04090005" w:tentative="1">
+      <w:start w:val="1"/>
+      <w:numFmt w:val="bullet"/>
+      <w:lvlText w:val=""/>
+      <w:lvlJc w:val="left"/>
+      <w:pPr>
+        <w:ind w:left="4620" w:hanging="420"/>
+      </w:pPr>
+      <w:rPr>
+        <w:rFonts w:ascii="Wingdings" w:hAnsi="Wingdings" w:hint="default"/>
+      </w:rPr>
+    </w:lvl>
+  </w:abstractNum>
+  <w:abstractNum w:abstractNumId="15" w15:restartNumberingAfterBreak="0">
     <w:nsid w:val="40077B7E"/>
     <w:multiLevelType w:val="hybridMultilevel"/>
     <w:tmpl w:val="22AC6A96"/>
@@ -14425,7 +17019,7 @@
       </w:rPr>
     </w:lvl>
   </w:abstractNum>
-  <w:abstractNum w:abstractNumId="9" w15:restartNumberingAfterBreak="0">
+  <w:abstractNum w:abstractNumId="16" w15:restartNumberingAfterBreak="0">
     <w:nsid w:val="42B54F0B"/>
     <w:multiLevelType w:val="hybridMultilevel"/>
     <w:tmpl w:val="496050E8"/>
@@ -14538,7 +17132,7 @@
       </w:rPr>
     </w:lvl>
   </w:abstractNum>
-  <w:abstractNum w:abstractNumId="10" w15:restartNumberingAfterBreak="0">
+  <w:abstractNum w:abstractNumId="17" w15:restartNumberingAfterBreak="0">
     <w:nsid w:val="430F4A09"/>
     <w:multiLevelType w:val="hybridMultilevel"/>
     <w:tmpl w:val="1BBA1F26"/>
@@ -14651,7 +17245,7 @@
       </w:rPr>
     </w:lvl>
   </w:abstractNum>
-  <w:abstractNum w:abstractNumId="11" w15:restartNumberingAfterBreak="0">
+  <w:abstractNum w:abstractNumId="18" w15:restartNumberingAfterBreak="0">
     <w:nsid w:val="43222B54"/>
     <w:multiLevelType w:val="hybridMultilevel"/>
     <w:tmpl w:val="E160E60C"/>
@@ -14764,7 +17358,7 @@
       </w:rPr>
     </w:lvl>
   </w:abstractNum>
-  <w:abstractNum w:abstractNumId="12" w15:restartNumberingAfterBreak="0">
+  <w:abstractNum w:abstractNumId="19" w15:restartNumberingAfterBreak="0">
     <w:nsid w:val="44FA7312"/>
     <w:multiLevelType w:val="hybridMultilevel"/>
     <w:tmpl w:val="B8B8E560"/>
@@ -14877,7 +17471,7 @@
       </w:rPr>
     </w:lvl>
   </w:abstractNum>
-  <w:abstractNum w:abstractNumId="13" w15:restartNumberingAfterBreak="0">
+  <w:abstractNum w:abstractNumId="20" w15:restartNumberingAfterBreak="0">
     <w:nsid w:val="45516C4B"/>
     <w:multiLevelType w:val="hybridMultilevel"/>
     <w:tmpl w:val="801AC9B6"/>
@@ -14990,7 +17584,7 @@
       </w:rPr>
     </w:lvl>
   </w:abstractNum>
-  <w:abstractNum w:abstractNumId="14" w15:restartNumberingAfterBreak="0">
+  <w:abstractNum w:abstractNumId="21" w15:restartNumberingAfterBreak="0">
     <w:nsid w:val="50405E2C"/>
     <w:multiLevelType w:val="hybridMultilevel"/>
     <w:tmpl w:val="04CE9472"/>
@@ -15103,7 +17697,7 @@
       </w:rPr>
     </w:lvl>
   </w:abstractNum>
-  <w:abstractNum w:abstractNumId="15" w15:restartNumberingAfterBreak="0">
+  <w:abstractNum w:abstractNumId="22" w15:restartNumberingAfterBreak="0">
     <w:nsid w:val="54312956"/>
     <w:multiLevelType w:val="hybridMultilevel"/>
     <w:tmpl w:val="A8CE9B5C"/>
@@ -15192,7 +17786,346 @@
       </w:pPr>
     </w:lvl>
   </w:abstractNum>
-  <w:abstractNum w:abstractNumId="16" w15:restartNumberingAfterBreak="0">
+  <w:abstractNum w:abstractNumId="23" w15:restartNumberingAfterBreak="0">
+    <w:nsid w:val="5CE51979"/>
+    <w:multiLevelType w:val="hybridMultilevel"/>
+    <w:tmpl w:val="C42C7E42"/>
+    <w:lvl w:ilvl="0" w:tplc="04090009">
+      <w:start w:val="1"/>
+      <w:numFmt w:val="bullet"/>
+      <w:lvlText w:val=""/>
+      <w:lvlJc w:val="left"/>
+      <w:pPr>
+        <w:ind w:left="840" w:hanging="420"/>
+      </w:pPr>
+      <w:rPr>
+        <w:rFonts w:ascii="Wingdings" w:hAnsi="Wingdings" w:hint="default"/>
+      </w:rPr>
+    </w:lvl>
+    <w:lvl w:ilvl="1" w:tplc="04090009">
+      <w:start w:val="1"/>
+      <w:numFmt w:val="bullet"/>
+      <w:lvlText w:val=""/>
+      <w:lvlJc w:val="left"/>
+      <w:pPr>
+        <w:ind w:left="1260" w:hanging="420"/>
+      </w:pPr>
+      <w:rPr>
+        <w:rFonts w:ascii="Wingdings" w:hAnsi="Wingdings" w:hint="default"/>
+      </w:rPr>
+    </w:lvl>
+    <w:lvl w:ilvl="2" w:tplc="04090005" w:tentative="1">
+      <w:start w:val="1"/>
+      <w:numFmt w:val="bullet"/>
+      <w:lvlText w:val=""/>
+      <w:lvlJc w:val="left"/>
+      <w:pPr>
+        <w:ind w:left="1680" w:hanging="420"/>
+      </w:pPr>
+      <w:rPr>
+        <w:rFonts w:ascii="Wingdings" w:hAnsi="Wingdings" w:hint="default"/>
+      </w:rPr>
+    </w:lvl>
+    <w:lvl w:ilvl="3" w:tplc="04090001" w:tentative="1">
+      <w:start w:val="1"/>
+      <w:numFmt w:val="bullet"/>
+      <w:lvlText w:val=""/>
+      <w:lvlJc w:val="left"/>
+      <w:pPr>
+        <w:ind w:left="2100" w:hanging="420"/>
+      </w:pPr>
+      <w:rPr>
+        <w:rFonts w:ascii="Wingdings" w:hAnsi="Wingdings" w:hint="default"/>
+      </w:rPr>
+    </w:lvl>
+    <w:lvl w:ilvl="4" w:tplc="04090003" w:tentative="1">
+      <w:start w:val="1"/>
+      <w:numFmt w:val="bullet"/>
+      <w:lvlText w:val=""/>
+      <w:lvlJc w:val="left"/>
+      <w:pPr>
+        <w:ind w:left="2520" w:hanging="420"/>
+      </w:pPr>
+      <w:rPr>
+        <w:rFonts w:ascii="Wingdings" w:hAnsi="Wingdings" w:hint="default"/>
+      </w:rPr>
+    </w:lvl>
+    <w:lvl w:ilvl="5" w:tplc="04090005" w:tentative="1">
+      <w:start w:val="1"/>
+      <w:numFmt w:val="bullet"/>
+      <w:lvlText w:val=""/>
+      <w:lvlJc w:val="left"/>
+      <w:pPr>
+        <w:ind w:left="2940" w:hanging="420"/>
+      </w:pPr>
+      <w:rPr>
+        <w:rFonts w:ascii="Wingdings" w:hAnsi="Wingdings" w:hint="default"/>
+      </w:rPr>
+    </w:lvl>
+    <w:lvl w:ilvl="6" w:tplc="04090001" w:tentative="1">
+      <w:start w:val="1"/>
+      <w:numFmt w:val="bullet"/>
+      <w:lvlText w:val=""/>
+      <w:lvlJc w:val="left"/>
+      <w:pPr>
+        <w:ind w:left="3360" w:hanging="420"/>
+      </w:pPr>
+      <w:rPr>
+        <w:rFonts w:ascii="Wingdings" w:hAnsi="Wingdings" w:hint="default"/>
+      </w:rPr>
+    </w:lvl>
+    <w:lvl w:ilvl="7" w:tplc="04090003" w:tentative="1">
+      <w:start w:val="1"/>
+      <w:numFmt w:val="bullet"/>
+      <w:lvlText w:val=""/>
+      <w:lvlJc w:val="left"/>
+      <w:pPr>
+        <w:ind w:left="3780" w:hanging="420"/>
+      </w:pPr>
+      <w:rPr>
+        <w:rFonts w:ascii="Wingdings" w:hAnsi="Wingdings" w:hint="default"/>
+      </w:rPr>
+    </w:lvl>
+    <w:lvl w:ilvl="8" w:tplc="04090005" w:tentative="1">
+      <w:start w:val="1"/>
+      <w:numFmt w:val="bullet"/>
+      <w:lvlText w:val=""/>
+      <w:lvlJc w:val="left"/>
+      <w:pPr>
+        <w:ind w:left="4200" w:hanging="420"/>
+      </w:pPr>
+      <w:rPr>
+        <w:rFonts w:ascii="Wingdings" w:hAnsi="Wingdings" w:hint="default"/>
+      </w:rPr>
+    </w:lvl>
+  </w:abstractNum>
+  <w:abstractNum w:abstractNumId="24" w15:restartNumberingAfterBreak="0">
+    <w:nsid w:val="5FE77287"/>
+    <w:multiLevelType w:val="hybridMultilevel"/>
+    <w:tmpl w:val="F2E03C0C"/>
+    <w:lvl w:ilvl="0" w:tplc="0409000B">
+      <w:start w:val="1"/>
+      <w:numFmt w:val="bullet"/>
+      <w:lvlText w:val=""/>
+      <w:lvlJc w:val="left"/>
+      <w:pPr>
+        <w:ind w:left="840" w:hanging="420"/>
+      </w:pPr>
+      <w:rPr>
+        <w:rFonts w:ascii="Wingdings" w:hAnsi="Wingdings" w:hint="default"/>
+      </w:rPr>
+    </w:lvl>
+    <w:lvl w:ilvl="1" w:tplc="04090003" w:tentative="1">
+      <w:start w:val="1"/>
+      <w:numFmt w:val="bullet"/>
+      <w:lvlText w:val=""/>
+      <w:lvlJc w:val="left"/>
+      <w:pPr>
+        <w:ind w:left="1260" w:hanging="420"/>
+      </w:pPr>
+      <w:rPr>
+        <w:rFonts w:ascii="Wingdings" w:hAnsi="Wingdings" w:hint="default"/>
+      </w:rPr>
+    </w:lvl>
+    <w:lvl w:ilvl="2" w:tplc="04090005" w:tentative="1">
+      <w:start w:val="1"/>
+      <w:numFmt w:val="bullet"/>
+      <w:lvlText w:val=""/>
+      <w:lvlJc w:val="left"/>
+      <w:pPr>
+        <w:ind w:left="1680" w:hanging="420"/>
+      </w:pPr>
+      <w:rPr>
+        <w:rFonts w:ascii="Wingdings" w:hAnsi="Wingdings" w:hint="default"/>
+      </w:rPr>
+    </w:lvl>
+    <w:lvl w:ilvl="3" w:tplc="04090001" w:tentative="1">
+      <w:start w:val="1"/>
+      <w:numFmt w:val="bullet"/>
+      <w:lvlText w:val=""/>
+      <w:lvlJc w:val="left"/>
+      <w:pPr>
+        <w:ind w:left="2100" w:hanging="420"/>
+      </w:pPr>
+      <w:rPr>
+        <w:rFonts w:ascii="Wingdings" w:hAnsi="Wingdings" w:hint="default"/>
+      </w:rPr>
+    </w:lvl>
+    <w:lvl w:ilvl="4" w:tplc="04090003" w:tentative="1">
+      <w:start w:val="1"/>
+      <w:numFmt w:val="bullet"/>
+      <w:lvlText w:val=""/>
+      <w:lvlJc w:val="left"/>
+      <w:pPr>
+        <w:ind w:left="2520" w:hanging="420"/>
+      </w:pPr>
+      <w:rPr>
+        <w:rFonts w:ascii="Wingdings" w:hAnsi="Wingdings" w:hint="default"/>
+      </w:rPr>
+    </w:lvl>
+    <w:lvl w:ilvl="5" w:tplc="04090005" w:tentative="1">
+      <w:start w:val="1"/>
+      <w:numFmt w:val="bullet"/>
+      <w:lvlText w:val=""/>
+      <w:lvlJc w:val="left"/>
+      <w:pPr>
+        <w:ind w:left="2940" w:hanging="420"/>
+      </w:pPr>
+      <w:rPr>
+        <w:rFonts w:ascii="Wingdings" w:hAnsi="Wingdings" w:hint="default"/>
+      </w:rPr>
+    </w:lvl>
+    <w:lvl w:ilvl="6" w:tplc="04090001" w:tentative="1">
+      <w:start w:val="1"/>
+      <w:numFmt w:val="bullet"/>
+      <w:lvlText w:val=""/>
+      <w:lvlJc w:val="left"/>
+      <w:pPr>
+        <w:ind w:left="3360" w:hanging="420"/>
+      </w:pPr>
+      <w:rPr>
+        <w:rFonts w:ascii="Wingdings" w:hAnsi="Wingdings" w:hint="default"/>
+      </w:rPr>
+    </w:lvl>
+    <w:lvl w:ilvl="7" w:tplc="04090003" w:tentative="1">
+      <w:start w:val="1"/>
+      <w:numFmt w:val="bullet"/>
+      <w:lvlText w:val=""/>
+      <w:lvlJc w:val="left"/>
+      <w:pPr>
+        <w:ind w:left="3780" w:hanging="420"/>
+      </w:pPr>
+      <w:rPr>
+        <w:rFonts w:ascii="Wingdings" w:hAnsi="Wingdings" w:hint="default"/>
+      </w:rPr>
+    </w:lvl>
+    <w:lvl w:ilvl="8" w:tplc="04090005" w:tentative="1">
+      <w:start w:val="1"/>
+      <w:numFmt w:val="bullet"/>
+      <w:lvlText w:val=""/>
+      <w:lvlJc w:val="left"/>
+      <w:pPr>
+        <w:ind w:left="4200" w:hanging="420"/>
+      </w:pPr>
+      <w:rPr>
+        <w:rFonts w:ascii="Wingdings" w:hAnsi="Wingdings" w:hint="default"/>
+      </w:rPr>
+    </w:lvl>
+  </w:abstractNum>
+  <w:abstractNum w:abstractNumId="25" w15:restartNumberingAfterBreak="0">
+    <w:nsid w:val="620F14B0"/>
+    <w:multiLevelType w:val="hybridMultilevel"/>
+    <w:tmpl w:val="C504C54E"/>
+    <w:lvl w:ilvl="0" w:tplc="0409000B">
+      <w:start w:val="1"/>
+      <w:numFmt w:val="bullet"/>
+      <w:lvlText w:val=""/>
+      <w:lvlJc w:val="left"/>
+      <w:pPr>
+        <w:ind w:left="420" w:hanging="420"/>
+      </w:pPr>
+      <w:rPr>
+        <w:rFonts w:ascii="Wingdings" w:hAnsi="Wingdings" w:hint="default"/>
+      </w:rPr>
+    </w:lvl>
+    <w:lvl w:ilvl="1" w:tplc="04090003">
+      <w:start w:val="1"/>
+      <w:numFmt w:val="bullet"/>
+      <w:lvlText w:val=""/>
+      <w:lvlJc w:val="left"/>
+      <w:pPr>
+        <w:ind w:left="840" w:hanging="420"/>
+      </w:pPr>
+      <w:rPr>
+        <w:rFonts w:ascii="Wingdings" w:hAnsi="Wingdings" w:hint="default"/>
+      </w:rPr>
+    </w:lvl>
+    <w:lvl w:ilvl="2" w:tplc="04090005" w:tentative="1">
+      <w:start w:val="1"/>
+      <w:numFmt w:val="bullet"/>
+      <w:lvlText w:val=""/>
+      <w:lvlJc w:val="left"/>
+      <w:pPr>
+        <w:ind w:left="1260" w:hanging="420"/>
+      </w:pPr>
+      <w:rPr>
+        <w:rFonts w:ascii="Wingdings" w:hAnsi="Wingdings" w:hint="default"/>
+      </w:rPr>
+    </w:lvl>
+    <w:lvl w:ilvl="3" w:tplc="04090001" w:tentative="1">
+      <w:start w:val="1"/>
+      <w:numFmt w:val="bullet"/>
+      <w:lvlText w:val=""/>
+      <w:lvlJc w:val="left"/>
+      <w:pPr>
+        <w:ind w:left="1680" w:hanging="420"/>
+      </w:pPr>
+      <w:rPr>
+        <w:rFonts w:ascii="Wingdings" w:hAnsi="Wingdings" w:hint="default"/>
+      </w:rPr>
+    </w:lvl>
+    <w:lvl w:ilvl="4" w:tplc="04090003" w:tentative="1">
+      <w:start w:val="1"/>
+      <w:numFmt w:val="bullet"/>
+      <w:lvlText w:val=""/>
+      <w:lvlJc w:val="left"/>
+      <w:pPr>
+        <w:ind w:left="2100" w:hanging="420"/>
+      </w:pPr>
+      <w:rPr>
+        <w:rFonts w:ascii="Wingdings" w:hAnsi="Wingdings" w:hint="default"/>
+      </w:rPr>
+    </w:lvl>
+    <w:lvl w:ilvl="5" w:tplc="04090005" w:tentative="1">
+      <w:start w:val="1"/>
+      <w:numFmt w:val="bullet"/>
+      <w:lvlText w:val=""/>
+      <w:lvlJc w:val="left"/>
+      <w:pPr>
+        <w:ind w:left="2520" w:hanging="420"/>
+      </w:pPr>
+      <w:rPr>
+        <w:rFonts w:ascii="Wingdings" w:hAnsi="Wingdings" w:hint="default"/>
+      </w:rPr>
+    </w:lvl>
+    <w:lvl w:ilvl="6" w:tplc="04090001" w:tentative="1">
+      <w:start w:val="1"/>
+      <w:numFmt w:val="bullet"/>
+      <w:lvlText w:val=""/>
+      <w:lvlJc w:val="left"/>
+      <w:pPr>
+        <w:ind w:left="2940" w:hanging="420"/>
+      </w:pPr>
+      <w:rPr>
+        <w:rFonts w:ascii="Wingdings" w:hAnsi="Wingdings" w:hint="default"/>
+      </w:rPr>
+    </w:lvl>
+    <w:lvl w:ilvl="7" w:tplc="04090003" w:tentative="1">
+      <w:start w:val="1"/>
+      <w:numFmt w:val="bullet"/>
+      <w:lvlText w:val=""/>
+      <w:lvlJc w:val="left"/>
+      <w:pPr>
+        <w:ind w:left="3360" w:hanging="420"/>
+      </w:pPr>
+      <w:rPr>
+        <w:rFonts w:ascii="Wingdings" w:hAnsi="Wingdings" w:hint="default"/>
+      </w:rPr>
+    </w:lvl>
+    <w:lvl w:ilvl="8" w:tplc="04090005" w:tentative="1">
+      <w:start w:val="1"/>
+      <w:numFmt w:val="bullet"/>
+      <w:lvlText w:val=""/>
+      <w:lvlJc w:val="left"/>
+      <w:pPr>
+        <w:ind w:left="3780" w:hanging="420"/>
+      </w:pPr>
+      <w:rPr>
+        <w:rFonts w:ascii="Wingdings" w:hAnsi="Wingdings" w:hint="default"/>
+      </w:rPr>
+    </w:lvl>
+  </w:abstractNum>
+  <w:abstractNum w:abstractNumId="26" w15:restartNumberingAfterBreak="0">
     <w:nsid w:val="62BF15AA"/>
     <w:multiLevelType w:val="hybridMultilevel"/>
     <w:tmpl w:val="2DE62310"/>
@@ -15281,7 +18214,7 @@
       </w:pPr>
     </w:lvl>
   </w:abstractNum>
-  <w:abstractNum w:abstractNumId="17" w15:restartNumberingAfterBreak="0">
+  <w:abstractNum w:abstractNumId="27" w15:restartNumberingAfterBreak="0">
     <w:nsid w:val="636F52F9"/>
     <w:multiLevelType w:val="hybridMultilevel"/>
     <w:tmpl w:val="E43C6842"/>
@@ -15373,7 +18306,7 @@
       </w:pPr>
     </w:lvl>
   </w:abstractNum>
-  <w:abstractNum w:abstractNumId="18" w15:restartNumberingAfterBreak="0">
+  <w:abstractNum w:abstractNumId="28" w15:restartNumberingAfterBreak="0">
     <w:nsid w:val="663F5E79"/>
     <w:multiLevelType w:val="hybridMultilevel"/>
     <w:tmpl w:val="095A155A"/>
@@ -15486,7 +18419,233 @@
       </w:rPr>
     </w:lvl>
   </w:abstractNum>
-  <w:abstractNum w:abstractNumId="19" w15:restartNumberingAfterBreak="0">
+  <w:abstractNum w:abstractNumId="29" w15:restartNumberingAfterBreak="0">
+    <w:nsid w:val="68695EB1"/>
+    <w:multiLevelType w:val="hybridMultilevel"/>
+    <w:tmpl w:val="7988B5BE"/>
+    <w:lvl w:ilvl="0" w:tplc="04090009">
+      <w:start w:val="1"/>
+      <w:numFmt w:val="bullet"/>
+      <w:lvlText w:val=""/>
+      <w:lvlJc w:val="left"/>
+      <w:pPr>
+        <w:ind w:left="1260" w:hanging="420"/>
+      </w:pPr>
+      <w:rPr>
+        <w:rFonts w:ascii="Wingdings" w:hAnsi="Wingdings" w:hint="default"/>
+      </w:rPr>
+    </w:lvl>
+    <w:lvl w:ilvl="1" w:tplc="04090003" w:tentative="1">
+      <w:start w:val="1"/>
+      <w:numFmt w:val="bullet"/>
+      <w:lvlText w:val=""/>
+      <w:lvlJc w:val="left"/>
+      <w:pPr>
+        <w:ind w:left="1680" w:hanging="420"/>
+      </w:pPr>
+      <w:rPr>
+        <w:rFonts w:ascii="Wingdings" w:hAnsi="Wingdings" w:hint="default"/>
+      </w:rPr>
+    </w:lvl>
+    <w:lvl w:ilvl="2" w:tplc="04090005" w:tentative="1">
+      <w:start w:val="1"/>
+      <w:numFmt w:val="bullet"/>
+      <w:lvlText w:val=""/>
+      <w:lvlJc w:val="left"/>
+      <w:pPr>
+        <w:ind w:left="2100" w:hanging="420"/>
+      </w:pPr>
+      <w:rPr>
+        <w:rFonts w:ascii="Wingdings" w:hAnsi="Wingdings" w:hint="default"/>
+      </w:rPr>
+    </w:lvl>
+    <w:lvl w:ilvl="3" w:tplc="04090001" w:tentative="1">
+      <w:start w:val="1"/>
+      <w:numFmt w:val="bullet"/>
+      <w:lvlText w:val=""/>
+      <w:lvlJc w:val="left"/>
+      <w:pPr>
+        <w:ind w:left="2520" w:hanging="420"/>
+      </w:pPr>
+      <w:rPr>
+        <w:rFonts w:ascii="Wingdings" w:hAnsi="Wingdings" w:hint="default"/>
+      </w:rPr>
+    </w:lvl>
+    <w:lvl w:ilvl="4" w:tplc="04090003" w:tentative="1">
+      <w:start w:val="1"/>
+      <w:numFmt w:val="bullet"/>
+      <w:lvlText w:val=""/>
+      <w:lvlJc w:val="left"/>
+      <w:pPr>
+        <w:ind w:left="2940" w:hanging="420"/>
+      </w:pPr>
+      <w:rPr>
+        <w:rFonts w:ascii="Wingdings" w:hAnsi="Wingdings" w:hint="default"/>
+      </w:rPr>
+    </w:lvl>
+    <w:lvl w:ilvl="5" w:tplc="04090005" w:tentative="1">
+      <w:start w:val="1"/>
+      <w:numFmt w:val="bullet"/>
+      <w:lvlText w:val=""/>
+      <w:lvlJc w:val="left"/>
+      <w:pPr>
+        <w:ind w:left="3360" w:hanging="420"/>
+      </w:pPr>
+      <w:rPr>
+        <w:rFonts w:ascii="Wingdings" w:hAnsi="Wingdings" w:hint="default"/>
+      </w:rPr>
+    </w:lvl>
+    <w:lvl w:ilvl="6" w:tplc="04090001" w:tentative="1">
+      <w:start w:val="1"/>
+      <w:numFmt w:val="bullet"/>
+      <w:lvlText w:val=""/>
+      <w:lvlJc w:val="left"/>
+      <w:pPr>
+        <w:ind w:left="3780" w:hanging="420"/>
+      </w:pPr>
+      <w:rPr>
+        <w:rFonts w:ascii="Wingdings" w:hAnsi="Wingdings" w:hint="default"/>
+      </w:rPr>
+    </w:lvl>
+    <w:lvl w:ilvl="7" w:tplc="04090003" w:tentative="1">
+      <w:start w:val="1"/>
+      <w:numFmt w:val="bullet"/>
+      <w:lvlText w:val=""/>
+      <w:lvlJc w:val="left"/>
+      <w:pPr>
+        <w:ind w:left="4200" w:hanging="420"/>
+      </w:pPr>
+      <w:rPr>
+        <w:rFonts w:ascii="Wingdings" w:hAnsi="Wingdings" w:hint="default"/>
+      </w:rPr>
+    </w:lvl>
+    <w:lvl w:ilvl="8" w:tplc="04090005" w:tentative="1">
+      <w:start w:val="1"/>
+      <w:numFmt w:val="bullet"/>
+      <w:lvlText w:val=""/>
+      <w:lvlJc w:val="left"/>
+      <w:pPr>
+        <w:ind w:left="4620" w:hanging="420"/>
+      </w:pPr>
+      <w:rPr>
+        <w:rFonts w:ascii="Wingdings" w:hAnsi="Wingdings" w:hint="default"/>
+      </w:rPr>
+    </w:lvl>
+  </w:abstractNum>
+  <w:abstractNum w:abstractNumId="30" w15:restartNumberingAfterBreak="0">
+    <w:nsid w:val="68B81D48"/>
+    <w:multiLevelType w:val="hybridMultilevel"/>
+    <w:tmpl w:val="36629720"/>
+    <w:lvl w:ilvl="0" w:tplc="04090009">
+      <w:start w:val="1"/>
+      <w:numFmt w:val="bullet"/>
+      <w:lvlText w:val=""/>
+      <w:lvlJc w:val="left"/>
+      <w:pPr>
+        <w:ind w:left="1260" w:hanging="420"/>
+      </w:pPr>
+      <w:rPr>
+        <w:rFonts w:ascii="Wingdings" w:hAnsi="Wingdings" w:hint="default"/>
+      </w:rPr>
+    </w:lvl>
+    <w:lvl w:ilvl="1" w:tplc="04090003" w:tentative="1">
+      <w:start w:val="1"/>
+      <w:numFmt w:val="bullet"/>
+      <w:lvlText w:val=""/>
+      <w:lvlJc w:val="left"/>
+      <w:pPr>
+        <w:ind w:left="1680" w:hanging="420"/>
+      </w:pPr>
+      <w:rPr>
+        <w:rFonts w:ascii="Wingdings" w:hAnsi="Wingdings" w:hint="default"/>
+      </w:rPr>
+    </w:lvl>
+    <w:lvl w:ilvl="2" w:tplc="04090005" w:tentative="1">
+      <w:start w:val="1"/>
+      <w:numFmt w:val="bullet"/>
+      <w:lvlText w:val=""/>
+      <w:lvlJc w:val="left"/>
+      <w:pPr>
+        <w:ind w:left="2100" w:hanging="420"/>
+      </w:pPr>
+      <w:rPr>
+        <w:rFonts w:ascii="Wingdings" w:hAnsi="Wingdings" w:hint="default"/>
+      </w:rPr>
+    </w:lvl>
+    <w:lvl w:ilvl="3" w:tplc="04090001" w:tentative="1">
+      <w:start w:val="1"/>
+      <w:numFmt w:val="bullet"/>
+      <w:lvlText w:val=""/>
+      <w:lvlJc w:val="left"/>
+      <w:pPr>
+        <w:ind w:left="2520" w:hanging="420"/>
+      </w:pPr>
+      <w:rPr>
+        <w:rFonts w:ascii="Wingdings" w:hAnsi="Wingdings" w:hint="default"/>
+      </w:rPr>
+    </w:lvl>
+    <w:lvl w:ilvl="4" w:tplc="04090003" w:tentative="1">
+      <w:start w:val="1"/>
+      <w:numFmt w:val="bullet"/>
+      <w:lvlText w:val=""/>
+      <w:lvlJc w:val="left"/>
+      <w:pPr>
+        <w:ind w:left="2940" w:hanging="420"/>
+      </w:pPr>
+      <w:rPr>
+        <w:rFonts w:ascii="Wingdings" w:hAnsi="Wingdings" w:hint="default"/>
+      </w:rPr>
+    </w:lvl>
+    <w:lvl w:ilvl="5" w:tplc="04090005" w:tentative="1">
+      <w:start w:val="1"/>
+      <w:numFmt w:val="bullet"/>
+      <w:lvlText w:val=""/>
+      <w:lvlJc w:val="left"/>
+      <w:pPr>
+        <w:ind w:left="3360" w:hanging="420"/>
+      </w:pPr>
+      <w:rPr>
+        <w:rFonts w:ascii="Wingdings" w:hAnsi="Wingdings" w:hint="default"/>
+      </w:rPr>
+    </w:lvl>
+    <w:lvl w:ilvl="6" w:tplc="04090001" w:tentative="1">
+      <w:start w:val="1"/>
+      <w:numFmt w:val="bullet"/>
+      <w:lvlText w:val=""/>
+      <w:lvlJc w:val="left"/>
+      <w:pPr>
+        <w:ind w:left="3780" w:hanging="420"/>
+      </w:pPr>
+      <w:rPr>
+        <w:rFonts w:ascii="Wingdings" w:hAnsi="Wingdings" w:hint="default"/>
+      </w:rPr>
+    </w:lvl>
+    <w:lvl w:ilvl="7" w:tplc="04090003" w:tentative="1">
+      <w:start w:val="1"/>
+      <w:numFmt w:val="bullet"/>
+      <w:lvlText w:val=""/>
+      <w:lvlJc w:val="left"/>
+      <w:pPr>
+        <w:ind w:left="4200" w:hanging="420"/>
+      </w:pPr>
+      <w:rPr>
+        <w:rFonts w:ascii="Wingdings" w:hAnsi="Wingdings" w:hint="default"/>
+      </w:rPr>
+    </w:lvl>
+    <w:lvl w:ilvl="8" w:tplc="04090005" w:tentative="1">
+      <w:start w:val="1"/>
+      <w:numFmt w:val="bullet"/>
+      <w:lvlText w:val=""/>
+      <w:lvlJc w:val="left"/>
+      <w:pPr>
+        <w:ind w:left="4620" w:hanging="420"/>
+      </w:pPr>
+      <w:rPr>
+        <w:rFonts w:ascii="Wingdings" w:hAnsi="Wingdings" w:hint="default"/>
+      </w:rPr>
+    </w:lvl>
+  </w:abstractNum>
+  <w:abstractNum w:abstractNumId="31" w15:restartNumberingAfterBreak="0">
     <w:nsid w:val="78DB2FBD"/>
     <w:multiLevelType w:val="hybridMultilevel"/>
     <w:tmpl w:val="F7D09DFC"/>
@@ -15575,7 +18734,96 @@
       </w:pPr>
     </w:lvl>
   </w:abstractNum>
-  <w:abstractNum w:abstractNumId="20" w15:restartNumberingAfterBreak="0">
+  <w:abstractNum w:abstractNumId="32" w15:restartNumberingAfterBreak="0">
+    <w:nsid w:val="7B500134"/>
+    <w:multiLevelType w:val="hybridMultilevel"/>
+    <w:tmpl w:val="93C092CE"/>
+    <w:lvl w:ilvl="0" w:tplc="37E4B7A4">
+      <w:start w:val="1"/>
+      <w:numFmt w:val="decimal"/>
+      <w:lvlText w:val="%1、"/>
+      <w:lvlJc w:val="left"/>
+      <w:pPr>
+        <w:ind w:left="780" w:hanging="360"/>
+      </w:pPr>
+      <w:rPr>
+        <w:rFonts w:hint="default"/>
+      </w:rPr>
+    </w:lvl>
+    <w:lvl w:ilvl="1" w:tplc="04090019" w:tentative="1">
+      <w:start w:val="1"/>
+      <w:numFmt w:val="lowerLetter"/>
+      <w:lvlText w:val="%2)"/>
+      <w:lvlJc w:val="left"/>
+      <w:pPr>
+        <w:ind w:left="1260" w:hanging="420"/>
+      </w:pPr>
+    </w:lvl>
+    <w:lvl w:ilvl="2" w:tplc="0409001B" w:tentative="1">
+      <w:start w:val="1"/>
+      <w:numFmt w:val="lowerRoman"/>
+      <w:lvlText w:val="%3."/>
+      <w:lvlJc w:val="right"/>
+      <w:pPr>
+        <w:ind w:left="1680" w:hanging="420"/>
+      </w:pPr>
+    </w:lvl>
+    <w:lvl w:ilvl="3" w:tplc="0409000F" w:tentative="1">
+      <w:start w:val="1"/>
+      <w:numFmt w:val="decimal"/>
+      <w:lvlText w:val="%4."/>
+      <w:lvlJc w:val="left"/>
+      <w:pPr>
+        <w:ind w:left="2100" w:hanging="420"/>
+      </w:pPr>
+    </w:lvl>
+    <w:lvl w:ilvl="4" w:tplc="04090019" w:tentative="1">
+      <w:start w:val="1"/>
+      <w:numFmt w:val="lowerLetter"/>
+      <w:lvlText w:val="%5)"/>
+      <w:lvlJc w:val="left"/>
+      <w:pPr>
+        <w:ind w:left="2520" w:hanging="420"/>
+      </w:pPr>
+    </w:lvl>
+    <w:lvl w:ilvl="5" w:tplc="0409001B" w:tentative="1">
+      <w:start w:val="1"/>
+      <w:numFmt w:val="lowerRoman"/>
+      <w:lvlText w:val="%6."/>
+      <w:lvlJc w:val="right"/>
+      <w:pPr>
+        <w:ind w:left="2940" w:hanging="420"/>
+      </w:pPr>
+    </w:lvl>
+    <w:lvl w:ilvl="6" w:tplc="0409000F" w:tentative="1">
+      <w:start w:val="1"/>
+      <w:numFmt w:val="decimal"/>
+      <w:lvlText w:val="%7."/>
+      <w:lvlJc w:val="left"/>
+      <w:pPr>
+        <w:ind w:left="3360" w:hanging="420"/>
+      </w:pPr>
+    </w:lvl>
+    <w:lvl w:ilvl="7" w:tplc="04090019" w:tentative="1">
+      <w:start w:val="1"/>
+      <w:numFmt w:val="lowerLetter"/>
+      <w:lvlText w:val="%8)"/>
+      <w:lvlJc w:val="left"/>
+      <w:pPr>
+        <w:ind w:left="3780" w:hanging="420"/>
+      </w:pPr>
+    </w:lvl>
+    <w:lvl w:ilvl="8" w:tplc="0409001B" w:tentative="1">
+      <w:start w:val="1"/>
+      <w:numFmt w:val="lowerRoman"/>
+      <w:lvlText w:val="%9."/>
+      <w:lvlJc w:val="right"/>
+      <w:pPr>
+        <w:ind w:left="4200" w:hanging="420"/>
+      </w:pPr>
+    </w:lvl>
+  </w:abstractNum>
+  <w:abstractNum w:abstractNumId="33" w15:restartNumberingAfterBreak="0">
     <w:nsid w:val="7E05509C"/>
     <w:multiLevelType w:val="hybridMultilevel"/>
     <w:tmpl w:val="60E6E1BA"/>
@@ -15689,67 +18937,106 @@
     </w:lvl>
   </w:abstractNum>
   <w:num w:numId="1">
+    <w:abstractNumId w:val="8"/>
+  </w:num>
+  <w:num w:numId="2">
+    <w:abstractNumId w:val="22"/>
+  </w:num>
+  <w:num w:numId="3">
+    <w:abstractNumId w:val="18"/>
+  </w:num>
+  <w:num w:numId="4">
+    <w:abstractNumId w:val="33"/>
+  </w:num>
+  <w:num w:numId="5">
+    <w:abstractNumId w:val="13"/>
+  </w:num>
+  <w:num w:numId="6">
+    <w:abstractNumId w:val="2"/>
+  </w:num>
+  <w:num w:numId="7">
+    <w:abstractNumId w:val="20"/>
+  </w:num>
+  <w:num w:numId="8">
+    <w:abstractNumId w:val="16"/>
+  </w:num>
+  <w:num w:numId="9">
+    <w:abstractNumId w:val="28"/>
+  </w:num>
+  <w:num w:numId="10">
+    <w:abstractNumId w:val="31"/>
+  </w:num>
+  <w:num w:numId="11">
+    <w:abstractNumId w:val="11"/>
+  </w:num>
+  <w:num w:numId="12">
+    <w:abstractNumId w:val="26"/>
+  </w:num>
+  <w:num w:numId="13">
+    <w:abstractNumId w:val="21"/>
+  </w:num>
+  <w:num w:numId="14">
+    <w:abstractNumId w:val="27"/>
+  </w:num>
+  <w:num w:numId="15">
+    <w:abstractNumId w:val="10"/>
+  </w:num>
+  <w:num w:numId="16">
+    <w:abstractNumId w:val="15"/>
+  </w:num>
+  <w:num w:numId="17">
+    <w:abstractNumId w:val="19"/>
+  </w:num>
+  <w:num w:numId="18">
+    <w:abstractNumId w:val="17"/>
+  </w:num>
+  <w:num w:numId="19">
     <w:abstractNumId w:val="4"/>
   </w:num>
-  <w:num w:numId="2">
-    <w:abstractNumId w:val="15"/>
+  <w:num w:numId="20">
+    <w:abstractNumId w:val="6"/>
   </w:num>
-  <w:num w:numId="3">
-    <w:abstractNumId w:val="11"/>
-  </w:num>
-  <w:num w:numId="4">
-    <w:abstractNumId w:val="20"/>
-  </w:num>
-  <w:num w:numId="5">
+  <w:num w:numId="21">
     <w:abstractNumId w:val="7"/>
   </w:num>
-  <w:num w:numId="6">
+  <w:num w:numId="22">
+    <w:abstractNumId w:val="32"/>
+  </w:num>
+  <w:num w:numId="23">
+    <w:abstractNumId w:val="9"/>
+  </w:num>
+  <w:num w:numId="24">
+    <w:abstractNumId w:val="25"/>
+  </w:num>
+  <w:num w:numId="25">
+    <w:abstractNumId w:val="12"/>
+  </w:num>
+  <w:num w:numId="26">
+    <w:abstractNumId w:val="3"/>
+  </w:num>
+  <w:num w:numId="27">
+    <w:abstractNumId w:val="1"/>
+  </w:num>
+  <w:num w:numId="28">
     <w:abstractNumId w:val="0"/>
   </w:num>
-  <w:num w:numId="7">
-    <w:abstractNumId w:val="13"/>
+  <w:num w:numId="29">
+    <w:abstractNumId w:val="30"/>
   </w:num>
-  <w:num w:numId="8">
-    <w:abstractNumId w:val="9"/>
+  <w:num w:numId="30">
+    <w:abstractNumId w:val="29"/>
   </w:num>
-  <w:num w:numId="9">
-    <w:abstractNumId w:val="18"/>
-  </w:num>
-  <w:num w:numId="10">
-    <w:abstractNumId w:val="19"/>
-  </w:num>
-  <w:num w:numId="11">
-    <w:abstractNumId w:val="6"/>
-  </w:num>
-  <w:num w:numId="12">
-    <w:abstractNumId w:val="16"/>
-  </w:num>
-  <w:num w:numId="13">
+  <w:num w:numId="31">
     <w:abstractNumId w:val="14"/>
   </w:num>
-  <w:num w:numId="14">
-    <w:abstractNumId w:val="17"/>
+  <w:num w:numId="32">
+    <w:abstractNumId w:val="24"/>
   </w:num>
-  <w:num w:numId="15">
+  <w:num w:numId="33">
     <w:abstractNumId w:val="5"/>
   </w:num>
-  <w:num w:numId="16">
-    <w:abstractNumId w:val="8"/>
-  </w:num>
-  <w:num w:numId="17">
-    <w:abstractNumId w:val="12"/>
-  </w:num>
-  <w:num w:numId="18">
-    <w:abstractNumId w:val="10"/>
-  </w:num>
-  <w:num w:numId="19">
-    <w:abstractNumId w:val="1"/>
-  </w:num>
-  <w:num w:numId="20">
-    <w:abstractNumId w:val="2"/>
-  </w:num>
-  <w:num w:numId="21">
-    <w:abstractNumId w:val="3"/>
+  <w:num w:numId="34">
+    <w:abstractNumId w:val="23"/>
   </w:num>
 </w:numbering>
 </file>

</xml_diff>